<commit_message>
write up of statistical analysis
</commit_message>
<xml_diff>
--- a/reports/stress/blc/blc_stats.docx
+++ b/reports/stress/blc/blc_stats.docx
@@ -442,21 +442,11 @@
       <w:pPr>
         <w:pStyle w:val="berschrift1"/>
       </w:pPr>
-      <w:bookmarkStart w:id="24" w:name="results"/>
-      <w:r>
-        <w:t xml:space="preserve">Results</w:t>
+      <w:bookmarkStart w:id="24" w:name="plots"/>
+      <w:r>
+        <w:t xml:space="preserve">Plots</w:t>
       </w:r>
       <w:bookmarkEnd w:id="24"/>
-    </w:p>
-    <w:p>
-      <w:pPr>
-        <w:pStyle w:val="berschrift1"/>
-      </w:pPr>
-      <w:bookmarkStart w:id="25" w:name="plots"/>
-      <w:r>
-        <w:t xml:space="preserve">Plots</w:t>
-      </w:r>
-      <w:bookmarkEnd w:id="25"/>
     </w:p>
     <w:p>
       <w:pPr>
@@ -473,6 +463,61 @@
                 <pic:pic>
                   <pic:nvPicPr>
                     <pic:cNvPr descr="/Users/casillas/academia/research/in_progress/morph_pred/figs/stress/s3_adv_int_nat/eye_track/stress_p2.png" id="0" name="Picture"/>
+                    <pic:cNvPicPr>
+                      <a:picLocks noChangeArrowheads="1" noChangeAspect="1"/>
+                    </pic:cNvPicPr>
+                  </pic:nvPicPr>
+                  <pic:blipFill>
+                    <a:blip r:embed="rId25"/>
+                    <a:stretch>
+                      <a:fillRect/>
+                    </a:stretch>
+                  </pic:blipFill>
+                  <pic:spPr bwMode="auto">
+                    <a:xfrm>
+                      <a:off x="0" y="0"/>
+                      <a:ext cx="5969000" cy="4774526"/>
+                    </a:xfrm>
+                    <a:prstGeom prst="rect">
+                      <a:avLst/>
+                    </a:prstGeom>
+                    <a:noFill/>
+                    <a:ln w="9525">
+                      <a:noFill/>
+                      <a:headEnd/>
+                      <a:tailEnd/>
+                    </a:ln>
+                  </pic:spPr>
+                </pic:pic>
+              </a:graphicData>
+            </a:graphic>
+          </wp:inline>
+        </w:drawing>
+      </w:r>
+    </w:p>
+    <w:p>
+      <w:pPr>
+        <w:pStyle w:val="ImageCaption"/>
+      </w:pPr>
+      <w:r>
+        <w:t xml:space="preserve">Figure 1: Growth curve estimates of target fixations as a function of lexical stress and syllable structure for each group during the analysis window. Symbols and lines represent model estimates, and the transparent ribbons represents ±SE. Empirical logit values on y-axis correspond to proportions of 0.12 0.50 0.88 0.98. The horizontal dotted line represents the 50% probability of fixating on the target. The vertical dotted line indicates 200 ms after the offset of the target syllable.</w:t>
+      </w:r>
+    </w:p>
+    <w:p>
+      <w:pPr>
+        <w:pStyle w:val="CaptionedFigure"/>
+      </w:pPr>
+      <w:r>
+        <w:drawing>
+          <wp:inline>
+            <wp:extent cx="5969000" cy="4774526"/>
+            <wp:effectExtent b="0" l="0" r="0" t="0"/>
+            <wp:docPr descr="Figure 2: Growth curve estimates of target fixations as a function of lexical stress and syllable structure for each group during the analysis window. Symbols and lines represent model estimates, and the transparent ribbons represents ±SE. Empirical logit values on y-axis correspond to proportions of 0.12 0.50 0.88 0.98. The horizontal dotted line represents the 50% probability of fixating on the target. The vertical dotted line indicates 200 ms after the offset of the target syllable." title="" id="1" name="Picture"/>
+            <a:graphic>
+              <a:graphicData uri="http://schemas.openxmlformats.org/drawingml/2006/picture">
+                <pic:pic>
+                  <pic:nvPicPr>
+                    <pic:cNvPr descr="/Users/casillas/academia/research/in_progress/morph_pred/figs/stress/s3_adv_int_nat/eye_track/stress_p3.png" id="0" name="Picture"/>
                     <pic:cNvPicPr>
                       <a:picLocks noChangeArrowheads="1" noChangeAspect="1"/>
                     </pic:cNvPicPr>
@@ -510,61 +555,6 @@
         <w:pStyle w:val="ImageCaption"/>
       </w:pPr>
       <w:r>
-        <w:t xml:space="preserve">Figure 1: Growth curve estimates of target fixations as a function of lexical stress and syllable structure for each group during the analysis window. Symbols and lines represent model estimates, and the transparent ribbons represents ±SE. Empirical logit values on y-axis correspond to proportions of 0.12 0.50 0.88 0.98. The horizontal dotted line represents the 50% probability of fixating on the target. The vertical dotted line indicates 200 ms after the offset of the target syllable.</w:t>
-      </w:r>
-    </w:p>
-    <w:p>
-      <w:pPr>
-        <w:pStyle w:val="CaptionedFigure"/>
-      </w:pPr>
-      <w:r>
-        <w:drawing>
-          <wp:inline>
-            <wp:extent cx="5969000" cy="4774526"/>
-            <wp:effectExtent b="0" l="0" r="0" t="0"/>
-            <wp:docPr descr="Figure 2: Growth curve estimates of target fixations as a function of lexical stress and syllable structure for each group during the analysis window. Symbols and lines represent model estimates, and the transparent ribbons represents ±SE. Empirical logit values on y-axis correspond to proportions of 0.12 0.50 0.88 0.98. The horizontal dotted line represents the 50% probability of fixating on the target. The vertical dotted line indicates 200 ms after the offset of the target syllable." title="" id="1" name="Picture"/>
-            <a:graphic>
-              <a:graphicData uri="http://schemas.openxmlformats.org/drawingml/2006/picture">
-                <pic:pic>
-                  <pic:nvPicPr>
-                    <pic:cNvPr descr="/Users/casillas/academia/research/in_progress/morph_pred/figs/stress/s3_adv_int_nat/eye_track/stress_p3.png" id="0" name="Picture"/>
-                    <pic:cNvPicPr>
-                      <a:picLocks noChangeArrowheads="1" noChangeAspect="1"/>
-                    </pic:cNvPicPr>
-                  </pic:nvPicPr>
-                  <pic:blipFill>
-                    <a:blip r:embed="rId27"/>
-                    <a:stretch>
-                      <a:fillRect/>
-                    </a:stretch>
-                  </pic:blipFill>
-                  <pic:spPr bwMode="auto">
-                    <a:xfrm>
-                      <a:off x="0" y="0"/>
-                      <a:ext cx="5969000" cy="4774526"/>
-                    </a:xfrm>
-                    <a:prstGeom prst="rect">
-                      <a:avLst/>
-                    </a:prstGeom>
-                    <a:noFill/>
-                    <a:ln w="9525">
-                      <a:noFill/>
-                      <a:headEnd/>
-                      <a:tailEnd/>
-                    </a:ln>
-                  </pic:spPr>
-                </pic:pic>
-              </a:graphicData>
-            </a:graphic>
-          </wp:inline>
-        </w:drawing>
-      </w:r>
-    </w:p>
-    <w:p>
-      <w:pPr>
-        <w:pStyle w:val="ImageCaption"/>
-      </w:pPr>
-      <w:r>
         <w:t xml:space="preserve">Figure 2: Growth curve estimates of target fixations as a function of lexical stress and syllable structure for each group during the analysis window. Symbols and lines represent model estimates, and the transparent ribbons represents ±SE. Empirical logit values on y-axis correspond to proportions of 0.12 0.50 0.88 0.98. The horizontal dotted line represents the 50% probability of fixating on the target. The vertical dotted line indicates 200 ms after the offset of the target syllable.</w:t>
       </w:r>
     </w:p>
@@ -572,11 +562,11 @@
       <w:pPr>
         <w:pStyle w:val="berschrift1"/>
       </w:pPr>
-      <w:bookmarkStart w:id="28" w:name="tables"/>
+      <w:bookmarkStart w:id="27" w:name="tables"/>
       <w:r>
         <w:t xml:space="preserve">Tables</w:t>
       </w:r>
-      <w:bookmarkEnd w:id="28"/>
+      <w:bookmarkEnd w:id="27"/>
     </w:p>
     <w:tbl xmlns:w="http://schemas.openxmlformats.org/wordprocessingml/2006/main" xmlns:r="http://schemas.openxmlformats.org/officeDocument/2006/relationships" xmlns:w14="http://schemas.microsoft.com/office/word/2010/wordml" xmlns:wp="http://schemas.openxmlformats.org/drawingml/2006/wordprocessingDrawing" xmlns:a="http://schemas.openxmlformats.org/drawingml/2006/main" xmlns:pic="http://schemas.openxmlformats.org/drawingml/2006/picture">
       <w:tblPr>
@@ -2981,11 +2971,11 @@
       <w:pPr>
         <w:pStyle w:val="berschrift2"/>
       </w:pPr>
-      <w:bookmarkStart w:id="29" w:name="fixed-effects"/>
+      <w:bookmarkStart w:id="28" w:name="fixed-effects"/>
       <w:r>
         <w:t xml:space="preserve">Fixed effects</w:t>
       </w:r>
-      <w:bookmarkEnd w:id="29"/>
+      <w:bookmarkEnd w:id="28"/>
     </w:p>
     <w:tbl>
       <w:tblPr>
@@ -5599,11 +5589,11 @@
       <w:pPr>
         <w:pStyle w:val="berschrift2"/>
       </w:pPr>
-      <w:bookmarkStart w:id="30" w:name="random-effects"/>
+      <w:bookmarkStart w:id="29" w:name="random-effects"/>
       <w:r>
         <w:t xml:space="preserve">Random effects</w:t>
       </w:r>
-      <w:bookmarkEnd w:id="30"/>
+      <w:bookmarkEnd w:id="29"/>
     </w:p>
     <w:p>
       <w:pPr>
@@ -6713,6 +6703,272 @@
         </w:tc>
       </w:tr>
     </w:tbl>
+    <w:p>
+      <w:pPr>
+        <w:pStyle w:val="berschrift1"/>
+      </w:pPr>
+      <w:bookmarkStart w:id="30" w:name="statistical-analyses"/>
+      <w:r>
+        <w:t xml:space="preserve">Statistical Analyses</w:t>
+      </w:r>
+      <w:bookmarkEnd w:id="30"/>
+    </w:p>
+    <w:p>
+      <w:pPr>
+        <w:pStyle w:val="FirstParagraph"/>
+      </w:pPr>
+      <w:r>
+        <w:t xml:space="preserve">The time course data from the eye-tracking task were analized using growth</w:t>
+      </w:r>
+      <w:r>
+        <w:t xml:space="preserve"> </w:t>
+      </w:r>
+      <w:r>
+        <w:t xml:space="preserve">curve analysis (GCA, Mirman, 2016).</w:t>
+      </w:r>
+      <w:r>
+        <w:t xml:space="preserve"> </w:t>
+      </w:r>
+      <w:r>
+        <w:t xml:space="preserve">We downsampled the data to bins of 50 ms which were centered at the offset of</w:t>
+      </w:r>
+      <w:r>
+        <w:t xml:space="preserve"> </w:t>
+      </w:r>
+      <w:r>
+        <w:t xml:space="preserve">the first syllable of target items.</w:t>
+      </w:r>
+      <w:r>
+        <w:t xml:space="preserve"> </w:t>
+      </w:r>
+      <w:r>
+        <w:t xml:space="preserve"> </w:t>
+      </w:r>
+      <w:r>
+        <w:t xml:space="preserve">The time course of fixation ranged from 200 ms before target syllable offset</w:t>
+      </w:r>
+      <w:r>
+        <w:t xml:space="preserve"> </w:t>
+      </w:r>
+      <w:r>
+        <w:t xml:space="preserve">to 600 ms after.</w:t>
+      </w:r>
+      <w:r>
+        <w:t xml:space="preserve"> </w:t>
+      </w:r>
+      <w:r>
+        <w:t xml:space="preserve">The empirical logit transformation (Barr, 2008) was applied to the binary</w:t>
+      </w:r>
+      <w:r>
+        <w:t xml:space="preserve"> </w:t>
+      </w:r>
+      <w:r>
+        <w:t xml:space="preserve">responses (fixations to the target or the distractor).</w:t>
+      </w:r>
+      <w:r>
+        <w:t xml:space="preserve"> </w:t>
+      </w:r>
+      <w:r>
+        <w:t xml:space="preserve">We modeled the time course using linear, quadratic, and cubic orthogonal</w:t>
+      </w:r>
+      <w:r>
+        <w:t xml:space="preserve"> </w:t>
+      </w:r>
+      <w:r>
+        <w:t xml:space="preserve">polynomials with fixed effects of group, lexical stress, and syllable</w:t>
+      </w:r>
+      <w:r>
+        <w:t xml:space="preserve"> </w:t>
+      </w:r>
+      <w:r>
+        <w:t xml:space="preserve">structure on all time terms.</w:t>
+      </w:r>
+      <w:r>
+        <w:t xml:space="preserve"> </w:t>
+      </w:r>
+      <w:r>
+        <w:t xml:space="preserve">For the group predictor M was set as the baseline, thus the IN and NIN</w:t>
+      </w:r>
+      <w:r>
+        <w:t xml:space="preserve"> </w:t>
+      </w:r>
+      <w:r>
+        <w:t xml:space="preserve">parameters described how the growth curve of the learners differed from that</w:t>
+      </w:r>
+      <w:r>
+        <w:t xml:space="preserve"> </w:t>
+      </w:r>
+      <w:r>
+        <w:t xml:space="preserve">of the native controls.</w:t>
+      </w:r>
+      <w:r>
+        <w:t xml:space="preserve"> </w:t>
+      </w:r>
+      <w:r>
+        <w:t xml:space="preserve">Lexical stress and syllable structure were sum coded such that parameter</w:t>
+      </w:r>
+      <w:r>
+        <w:t xml:space="preserve"> </w:t>
+      </w:r>
+      <w:r>
+        <w:t xml:space="preserve">estimates represent effect sizes of change from CV to CVC syllables and</w:t>
+      </w:r>
+      <w:r>
+        <w:t xml:space="preserve"> </w:t>
+      </w:r>
+      <w:r>
+        <w:t xml:space="preserve">paroxytone to oxytone stress.</w:t>
+      </w:r>
+      <w:r>
+        <w:t xml:space="preserve"> </w:t>
+      </w:r>
+      <w:r>
+        <w:t xml:space="preserve">All models included by-subject random effects on all time terms and the</w:t>
+      </w:r>
+      <w:r>
+        <w:t xml:space="preserve"> </w:t>
+      </w:r>
+      <w:r>
+        <w:t xml:space="preserve">syllable structure and lexical stress predictors, as well as by-item random</w:t>
+      </w:r>
+      <w:r>
+        <w:t xml:space="preserve"> </w:t>
+      </w:r>
+      <w:r>
+        <w:t xml:space="preserve">effects on all time terms.</w:t>
+      </w:r>
+      <w:r>
+        <w:t xml:space="preserve"> </w:t>
+      </w:r>
+      <w:r>
+        <w:t xml:space="preserve">Main effects and higher order interactions were assessed using nested model</w:t>
+      </w:r>
+      <w:r>
+        <w:t xml:space="preserve"> </w:t>
+      </w:r>
+      <w:r>
+        <w:t xml:space="preserve">comparisons.</w:t>
+      </w:r>
+      <w:r>
+        <w:t xml:space="preserve"> </w:t>
+      </w:r>
+      <w:r>
+        <w:t xml:space="preserve">The analysis was conducted in R (R Core Team, 2019) and the GCA models were</w:t>
+      </w:r>
+      <w:r>
+        <w:t xml:space="preserve"> </w:t>
+      </w:r>
+      <w:r>
+        <w:t xml:space="preserve">fit using lme4 (Bates, Mächler, Bolker, &amp; Walker, 2009).</w:t>
+      </w:r>
+      <w:r>
+        <w:t xml:space="preserve"> </w:t>
+      </w:r>
+      <w:r>
+        <w:t xml:space="preserve">Pairwise comparisons between learners groups were conducted using the R</w:t>
+      </w:r>
+      <w:r>
+        <w:t xml:space="preserve"> </w:t>
+      </w:r>
+      <w:r>
+        <w:t xml:space="preserve">package multcomp (Hothorn, Bretz, &amp; Westfall, 2008).</w:t>
+      </w:r>
+    </w:p>
+    <w:p>
+      <w:pPr>
+        <w:pStyle w:val="berschrift1"/>
+      </w:pPr>
+      <w:bookmarkStart w:id="31" w:name="results"/>
+      <w:r>
+        <w:t xml:space="preserve">Results</w:t>
+      </w:r>
+      <w:bookmarkEnd w:id="31"/>
+    </w:p>
+    <w:p>
+      <w:pPr>
+        <w:pStyle w:val="FirstParagraph"/>
+      </w:pPr>
+      <w:r>
+        <w:t xml:space="preserve">The was a main effect of something on something</w:t>
+      </w:r>
+      <w:r>
+        <w:t xml:space="preserve"> </w:t>
+      </w:r>
+      <w:r>
+        <w:t xml:space="preserve">(</w:t>
+      </w:r>
+      <w:r>
+        <w:rPr>
+          <w:i/>
+        </w:rPr>
+        <w:t xml:space="preserve">χ</w:t>
+      </w:r>
+      <w:r>
+        <w:rPr>
+          <w:vertAlign w:val="superscript"/>
+        </w:rPr>
+        <w:t xml:space="preserve">2</w:t>
+      </w:r>
+      <w:r>
+        <w:t xml:space="preserve">(2) = 11,</w:t>
+      </w:r>
+      <w:r>
+        <w:t xml:space="preserve"> </w:t>
+      </w:r>
+      <w:r>
+        <w:rPr>
+          <w:i/>
+        </w:rPr>
+        <w:t xml:space="preserve">p</w:t>
+      </w:r>
+      <w:r>
+        <w:t xml:space="preserve"> = .004).</w:t>
+      </w:r>
+    </w:p>
+    <w:p>
+      <w:pPr>
+        <w:pStyle w:val="Textkrper"/>
+      </w:pPr>
+      <w:r>
+        <w:t xml:space="preserve">The effect was awesome (</w:t>
+      </w:r>
+      <w:r>
+        <w:t xml:space="preserve">γ</w:t>
+      </w:r>
+      <w:r>
+        <w:rPr>
+          <w:vertAlign w:val="subscript"/>
+        </w:rPr>
+        <w:t xml:space="preserve">00</w:t>
+      </w:r>
+      <w:r>
+        <w:t xml:space="preserve"> = 1.18; SE = 0.22;</w:t>
+      </w:r>
+      <w:r>
+        <w:t xml:space="preserve"> </w:t>
+      </w:r>
+      <w:r>
+        <w:rPr>
+          <w:i/>
+        </w:rPr>
+        <w:t xml:space="preserve">t</w:t>
+      </w:r>
+      <w:r>
+        <w:t xml:space="preserve"> = 5.36;</w:t>
+      </w:r>
+      <w:r>
+        <w:t xml:space="preserve"> </w:t>
+      </w:r>
+      <w:r>
+        <w:rPr>
+          <w:i/>
+        </w:rPr>
+        <w:t xml:space="preserve">p</w:t>
+      </w:r>
+      <w:r>
+        <w:t xml:space="preserve"> &lt; .001).</w:t>
+      </w:r>
+    </w:p>
     <w:sectPr>
       <w:pgSz w:w="12240" w:h="15840"/>
       <w:pgMar w:top="1418" w:right="1418" w:bottom="1418" w:left="1418" w:header="720" w:footer="720" w:gutter="0"/>

</xml_diff>

<commit_message>
everything but learner Comparisons
</commit_message>
<xml_diff>
--- a/reports/stress/blc/blc_stats.docx
+++ b/reports/stress/blc/blc_stats.docx
@@ -6889,28 +6889,109 @@
         <w:pStyle w:val="FirstParagraph"/>
       </w:pPr>
       <w:r>
-        <w:t xml:space="preserve">The was a main effect of something on something</w:t>
-      </w:r>
-      <w:r>
-        <w:t xml:space="preserve"> </w:t>
-      </w:r>
-      <w:r>
-        <w:t xml:space="preserve">(</w:t>
+        <w:t xml:space="preserve">Figure X plots the model estimates from the GCA.</w:t>
+      </w:r>
+      <w:r>
+        <w:t xml:space="preserve"> </w:t>
+      </w:r>
+      <w:r>
+        <w:t xml:space="preserve">The full model summary is available in Appendix X.</w:t>
+      </w:r>
+      <w:r>
+        <w:t xml:space="preserve"> </w:t>
+      </w:r>
+      <w:r>
+        <w:t xml:space="preserve">We report the results for the M group and then provide comparisons with and</w:t>
+      </w:r>
+      <w:r>
+        <w:t xml:space="preserve"> </w:t>
+      </w:r>
+      <w:r>
+        <w:t xml:space="preserve">between the learner groups.</w:t>
+      </w:r>
+      <w:r>
+        <w:t xml:space="preserve"> </w:t>
+      </w:r>
+      <w:r>
+        <w:t xml:space="preserve">The model intercept estimates the log odds of M fixating on the target,</w:t>
+      </w:r>
+      <w:r>
+        <w:t xml:space="preserve"> </w:t>
+      </w:r>
+      <w:r>
+        <w:t xml:space="preserve">averaging over the time course, lexical stress and syllable structure.</w:t>
+      </w:r>
+      <w:r>
+        <w:t xml:space="preserve"> </w:t>
+      </w:r>
+      <w:r>
+        <w:t xml:space="preserve">The log odds were</w:t>
+      </w:r>
+      <w:r>
+        <w:t xml:space="preserve"> </w:t>
       </w:r>
       <w:r>
         <w:rPr>
           <w:i/>
         </w:rPr>
-        <w:t xml:space="preserve">χ</w:t>
+        <w:t xml:space="preserve">γ</w:t>
       </w:r>
       <w:r>
         <w:rPr>
-          <w:vertAlign w:val="superscript"/>
+          <w:vertAlign w:val="subscript"/>
         </w:rPr>
-        <w:t xml:space="preserve">2</w:t>
-      </w:r>
-      <w:r>
-        <w:t xml:space="preserve">(2) = 11,</w:t>
+        <w:t xml:space="preserve">00</w:t>
+      </w:r>
+      <w:r>
+        <w:t xml:space="preserve"> = 1.17</w:t>
+      </w:r>
+      <w:r>
+        <w:t xml:space="preserve"> </w:t>
+      </w:r>
+      <w:r>
+        <w:t xml:space="preserve">(proportion: .76).</w:t>
+      </w:r>
+      <w:r>
+        <w:t xml:space="preserve"> </w:t>
+      </w:r>
+      <w:r>
+        <w:t xml:space="preserve">The linear, quadratic, and cubic polynomial time terms captured the sigmoid</w:t>
+      </w:r>
+      <w:r>
+        <w:t xml:space="preserve"> </w:t>
+      </w:r>
+      <w:r>
+        <w:t xml:space="preserve">shape of the time course and were retained in the model</w:t>
+      </w:r>
+      <w:r>
+        <w:t xml:space="preserve"> </w:t>
+      </w:r>
+      <w:r>
+        <w:t xml:space="preserve">(</w:t>
+      </w:r>
+      <w:r>
+        <w:t xml:space="preserve">γ</w:t>
+      </w:r>
+      <w:r>
+        <w:rPr>
+          <w:vertAlign w:val="subscript"/>
+        </w:rPr>
+        <w:t xml:space="preserve">10</w:t>
+      </w:r>
+      <w:r>
+        <w:t xml:space="preserve"> = 5.704; SE = 1.042;</w:t>
+      </w:r>
+      <w:r>
+        <w:t xml:space="preserve"> </w:t>
+      </w:r>
+      <w:r>
+        <w:rPr>
+          <w:i/>
+        </w:rPr>
+        <w:t xml:space="preserve">t</w:t>
+      </w:r>
+      <w:r>
+        <w:t xml:space="preserve"> = 5.476;</w:t>
       </w:r>
       <w:r>
         <w:t xml:space="preserve"> </w:t>
@@ -6922,7 +7003,85 @@
         <w:t xml:space="preserve">p</w:t>
       </w:r>
       <w:r>
-        <w:t xml:space="preserve"> = .004).</w:t>
+        <w:t xml:space="preserve"> = .001;</w:t>
+      </w:r>
+      <w:r>
+        <w:t xml:space="preserve"> </w:t>
+      </w:r>
+      <w:r>
+        <w:t xml:space="preserve">γ</w:t>
+      </w:r>
+      <w:r>
+        <w:rPr>
+          <w:vertAlign w:val="subscript"/>
+        </w:rPr>
+        <w:t xml:space="preserve">20</w:t>
+      </w:r>
+      <w:r>
+        <w:t xml:space="preserve"> = −1.373; SE = 0.423;</w:t>
+      </w:r>
+      <w:r>
+        <w:t xml:space="preserve"> </w:t>
+      </w:r>
+      <w:r>
+        <w:rPr>
+          <w:i/>
+        </w:rPr>
+        <w:t xml:space="preserve">t</w:t>
+      </w:r>
+      <w:r>
+        <w:t xml:space="preserve"> = −3.246;</w:t>
+      </w:r>
+      <w:r>
+        <w:t xml:space="preserve"> </w:t>
+      </w:r>
+      <w:r>
+        <w:rPr>
+          <w:i/>
+        </w:rPr>
+        <w:t xml:space="preserve">p</w:t>
+      </w:r>
+      <w:r>
+        <w:t xml:space="preserve"> = .001;</w:t>
+      </w:r>
+      <w:r>
+        <w:t xml:space="preserve"> </w:t>
+      </w:r>
+      <w:r>
+        <w:t xml:space="preserve">γ</w:t>
+      </w:r>
+      <w:r>
+        <w:rPr>
+          <w:vertAlign w:val="subscript"/>
+        </w:rPr>
+        <w:t xml:space="preserve">30</w:t>
+      </w:r>
+      <w:r>
+        <w:t xml:space="preserve"> = −1.711; SE = 0.367;</w:t>
+      </w:r>
+      <w:r>
+        <w:t xml:space="preserve"> </w:t>
+      </w:r>
+      <w:r>
+        <w:rPr>
+          <w:i/>
+        </w:rPr>
+        <w:t xml:space="preserve">t</w:t>
+      </w:r>
+      <w:r>
+        <w:t xml:space="preserve"> = −4.658;</w:t>
+      </w:r>
+      <w:r>
+        <w:t xml:space="preserve"> </w:t>
+      </w:r>
+      <w:r>
+        <w:rPr>
+          <w:i/>
+        </w:rPr>
+        <w:t xml:space="preserve">p</w:t>
+      </w:r>
+      <w:r>
+        <w:t xml:space="preserve"> = .001).</w:t>
       </w:r>
     </w:p>
     <w:p>
@@ -6930,43 +7089,10 @@
         <w:pStyle w:val="Textkrper"/>
       </w:pPr>
       <w:r>
-        <w:t xml:space="preserve">The effect was awesome (</w:t>
-      </w:r>
-      <w:r>
-        <w:t xml:space="preserve">γ</w:t>
-      </w:r>
-      <w:r>
         <w:rPr>
-          <w:vertAlign w:val="subscript"/>
+          <w:b/>
         </w:rPr>
-        <w:t xml:space="preserve">00</w:t>
-      </w:r>
-      <w:r>
-        <w:t xml:space="preserve"> = 1.18; SE = 0.22;</w:t>
-      </w:r>
-      <w:r>
-        <w:t xml:space="preserve"> </w:t>
-      </w:r>
-      <w:r>
-        <w:rPr>
-          <w:i/>
-        </w:rPr>
-        <w:t xml:space="preserve">t</w:t>
-      </w:r>
-      <w:r>
-        <w:t xml:space="preserve"> = 5.36;</w:t>
-      </w:r>
-      <w:r>
-        <w:t xml:space="preserve"> </w:t>
-      </w:r>
-      <w:r>
-        <w:rPr>
-          <w:i/>
-        </w:rPr>
-        <w:t xml:space="preserve">p</w:t>
-      </w:r>
-      <w:r>
-        <w:t xml:space="preserve"> &lt; .001).</w:t>
+        <w:t xml:space="preserve">+++ FIGURE X here +++</w:t>
       </w:r>
     </w:p>
     <w:p>
@@ -6974,49 +7100,262 @@
         <w:pStyle w:val="Textkrper"/>
       </w:pPr>
       <w:r>
-        <w:t xml:space="preserve">build individual models for each group</w:t>
-      </w:r>
-      <w:r>
-        <w:t xml:space="preserve"> </w:t>
-      </w:r>
-      <w:r>
-        <w:t xml:space="preserve">- model intercept tests if they predict above chance over time course</w:t>
-      </w:r>
-      <w:r>
-        <w:t xml:space="preserve"> </w:t>
-      </w:r>
-      <w:r>
-        <w:t xml:space="preserve">- understand coda x condition interaction for each group</w:t>
-      </w:r>
-      <w:r>
-        <w:t xml:space="preserve"> </w:t>
-      </w:r>
-      <w:r>
-        <w:t xml:space="preserve">build big model to test group differences</w:t>
-      </w:r>
-      <w:r>
-        <w:t xml:space="preserve"> </w:t>
-      </w:r>
-      <w:r>
-        <w:t xml:space="preserve">- examine how learners differ from natives</w:t>
-      </w:r>
-      <w:r>
-        <w:t xml:space="preserve"> </w:t>
-      </w:r>
-      <w:r>
-        <w:t xml:space="preserve">- pairwise tests to see how learners differ from each other</w:t>
-      </w:r>
-      <w:r>
-        <w:t xml:space="preserve"> </w:t>
-      </w:r>
-      <w:r>
-        <w:t xml:space="preserve">- these 4-way interactions are difficult to understand</w:t>
-      </w:r>
-      <w:r>
-        <w:t xml:space="preserve"> </w:t>
-      </w:r>
-      <w:r>
-        <w:t xml:space="preserve">- we can examine stress and syllable structure effect size over time course</w:t>
+        <w:t xml:space="preserve">The was a main effect of lexical stress on the quadratic time term</w:t>
+      </w:r>
+      <w:r>
+        <w:t xml:space="preserve"> </w:t>
+      </w:r>
+      <w:r>
+        <w:t xml:space="preserve">(</w:t>
+      </w:r>
+      <w:r>
+        <w:rPr>
+          <w:i/>
+        </w:rPr>
+        <w:t xml:space="preserve">χ</w:t>
+      </w:r>
+      <w:r>
+        <w:rPr>
+          <w:vertAlign w:val="superscript"/>
+        </w:rPr>
+        <w:t xml:space="preserve">2</w:t>
+      </w:r>
+      <w:r>
+        <w:t xml:space="preserve">(1) = 4.4,</w:t>
+      </w:r>
+      <w:r>
+        <w:t xml:space="preserve"> </w:t>
+      </w:r>
+      <w:r>
+        <w:rPr>
+          <w:i/>
+        </w:rPr>
+        <w:t xml:space="preserve">p</w:t>
+      </w:r>
+      <w:r>
+        <w:t xml:space="preserve"> = .036).</w:t>
+      </w:r>
+      <w:r>
+        <w:t xml:space="preserve"> </w:t>
+      </w:r>
+      <w:r>
+        <w:t xml:space="preserve">Averaging over syllable structure, a change from paroxytonic to oxytonic</w:t>
+      </w:r>
+      <w:r>
+        <w:t xml:space="preserve"> </w:t>
+      </w:r>
+      <w:r>
+        <w:t xml:space="preserve">stress decreased the bowing of the trajectory at the center of the time</w:t>
+      </w:r>
+      <w:r>
+        <w:t xml:space="preserve"> </w:t>
+      </w:r>
+      <w:r>
+        <w:t xml:space="preserve">course (</w:t>
+      </w:r>
+      <w:r>
+        <w:t xml:space="preserve">γ</w:t>
+      </w:r>
+      <w:r>
+        <w:rPr>
+          <w:vertAlign w:val="subscript"/>
+        </w:rPr>
+        <w:t xml:space="preserve">22</w:t>
+      </w:r>
+      <w:r>
+        <w:t xml:space="preserve"> = 0.666; SE = 0.305;</w:t>
+      </w:r>
+      <w:r>
+        <w:t xml:space="preserve"> </w:t>
+      </w:r>
+      <w:r>
+        <w:rPr>
+          <w:i/>
+        </w:rPr>
+        <w:t xml:space="preserve">t</w:t>
+      </w:r>
+      <w:r>
+        <w:t xml:space="preserve"> = 2.184;</w:t>
+      </w:r>
+      <w:r>
+        <w:t xml:space="preserve"> </w:t>
+      </w:r>
+      <w:r>
+        <w:rPr>
+          <w:i/>
+        </w:rPr>
+        <w:t xml:space="preserve">p</w:t>
+      </w:r>
+      <w:r>
+        <w:t xml:space="preserve"> = .029) such that M fixated on oxytonic targets earlier</w:t>
+      </w:r>
+      <w:r>
+        <w:t xml:space="preserve"> </w:t>
+      </w:r>
+      <w:r>
+        <w:t xml:space="preserve">than paroxytonic targets.</w:t>
+      </w:r>
+      <w:r>
+        <w:t xml:space="preserve"> </w:t>
+      </w:r>
+      <w:r>
+        <w:t xml:space="preserve">There was also a main effect of syllable structure on the cubic time term</w:t>
+      </w:r>
+      <w:r>
+        <w:t xml:space="preserve"> </w:t>
+      </w:r>
+      <w:r>
+        <w:t xml:space="preserve">(</w:t>
+      </w:r>
+      <w:r>
+        <w:rPr>
+          <w:i/>
+        </w:rPr>
+        <w:t xml:space="preserve">χ</w:t>
+      </w:r>
+      <w:r>
+        <w:rPr>
+          <w:vertAlign w:val="superscript"/>
+        </w:rPr>
+        <w:t xml:space="preserve">2</w:t>
+      </w:r>
+      <w:r>
+        <w:t xml:space="preserve">(1) = 4.4,</w:t>
+      </w:r>
+      <w:r>
+        <w:t xml:space="preserve"> </w:t>
+      </w:r>
+      <w:r>
+        <w:rPr>
+          <w:i/>
+        </w:rPr>
+        <w:t xml:space="preserve">p</w:t>
+      </w:r>
+      <w:r>
+        <w:t xml:space="preserve"> = .037), as well as syllable structure × lexical stress</w:t>
+      </w:r>
+      <w:r>
+        <w:t xml:space="preserve"> </w:t>
+      </w:r>
+      <w:r>
+        <w:t xml:space="preserve">interaction on the linear time term</w:t>
+      </w:r>
+      <w:r>
+        <w:br w:type="textWrapping"/>
+      </w:r>
+      <w:r>
+        <w:t xml:space="preserve">(</w:t>
+      </w:r>
+      <w:r>
+        <w:rPr>
+          <w:i/>
+        </w:rPr>
+        <w:t xml:space="preserve">χ</w:t>
+      </w:r>
+      <w:r>
+        <w:rPr>
+          <w:vertAlign w:val="superscript"/>
+        </w:rPr>
+        <w:t xml:space="preserve">2</w:t>
+      </w:r>
+      <w:r>
+        <w:t xml:space="preserve">(1) = 4.6,</w:t>
+      </w:r>
+      <w:r>
+        <w:t xml:space="preserve"> </w:t>
+      </w:r>
+      <w:r>
+        <w:rPr>
+          <w:i/>
+        </w:rPr>
+        <w:t xml:space="preserve">p</w:t>
+      </w:r>
+      <w:r>
+        <w:t xml:space="preserve"> = .032), such that the effect of lexical stress decreased the</w:t>
+      </w:r>
+      <w:r>
+        <w:t xml:space="preserve"> </w:t>
+      </w:r>
+      <w:r>
+        <w:t xml:space="preserve">overall slope (</w:t>
+      </w:r>
+      <w:r>
+        <w:t xml:space="preserve">γ</w:t>
+      </w:r>
+      <w:r>
+        <w:rPr>
+          <w:vertAlign w:val="subscript"/>
+        </w:rPr>
+        <w:t xml:space="preserve">31</w:t>
+      </w:r>
+      <w:r>
+        <w:t xml:space="preserve"> = −0.594; SE = 0.260;</w:t>
+      </w:r>
+      <w:r>
+        <w:t xml:space="preserve"> </w:t>
+      </w:r>
+      <w:r>
+        <w:rPr>
+          <w:i/>
+        </w:rPr>
+        <w:t xml:space="preserve">t</w:t>
+      </w:r>
+      <w:r>
+        <w:t xml:space="preserve"> = −2.283;</w:t>
+      </w:r>
+      <w:r>
+        <w:t xml:space="preserve"> </w:t>
+      </w:r>
+      <w:r>
+        <w:rPr>
+          <w:i/>
+        </w:rPr>
+        <w:t xml:space="preserve">p</w:t>
+      </w:r>
+      <w:r>
+        <w:t xml:space="preserve"> = .022) and the bowing of the inflections points</w:t>
+      </w:r>
+      <w:r>
+        <w:t xml:space="preserve"> </w:t>
+      </w:r>
+      <w:r>
+        <w:t xml:space="preserve">of closed, paroxytonic syllables (</w:t>
+      </w:r>
+      <w:r>
+        <w:t xml:space="preserve">γ</w:t>
+      </w:r>
+      <w:r>
+        <w:rPr>
+          <w:vertAlign w:val="subscript"/>
+        </w:rPr>
+        <w:t xml:space="preserve">15</w:t>
+      </w:r>
+      <w:r>
+        <w:t xml:space="preserve"> = −1.047; SE = 0.464;</w:t>
+      </w:r>
+      <w:r>
+        <w:t xml:space="preserve"> </w:t>
+      </w:r>
+      <w:r>
+        <w:rPr>
+          <w:i/>
+        </w:rPr>
+        <w:t xml:space="preserve">t</w:t>
+      </w:r>
+      <w:r>
+        <w:t xml:space="preserve"> = −2.255;</w:t>
+      </w:r>
+      <w:r>
+        <w:t xml:space="preserve"> </w:t>
+      </w:r>
+      <w:r>
+        <w:rPr>
+          <w:i/>
+        </w:rPr>
+        <w:t xml:space="preserve">p</w:t>
+      </w:r>
+      <w:r>
+        <w:t xml:space="preserve"> = .024).</w:t>
       </w:r>
     </w:p>
     <w:p>
@@ -7024,7 +7363,85 @@
         <w:pStyle w:val="Textkrper"/>
       </w:pPr>
       <w:r>
-        <w:t xml:space="preserve">ind_mods$gca_mod_ss_int_3 %&gt;% tidy_lme4 %&gt;% mutate(p = format_pval(p))</w:t>
+        <w:t xml:space="preserve">Focusing on the offset of the target syllable, the model estimated target</w:t>
+      </w:r>
+      <w:r>
+        <w:t xml:space="preserve"> </w:t>
+      </w:r>
+      <w:r>
+        <w:t xml:space="preserve">fixations above 50% in all conditions</w:t>
+      </w:r>
+      <w:r>
+        <w:t xml:space="preserve"> </w:t>
+      </w:r>
+      <w:r>
+        <w:t xml:space="preserve">(Paroxytone CV: Probability = 0.702; LB = 0.608; UB = 0.782;</w:t>
+      </w:r>
+      <w:r>
+        <w:t xml:space="preserve"> </w:t>
+      </w:r>
+      <w:r>
+        <w:t xml:space="preserve">Paroxytone CVC: Probability = 0.842; LB = 0.787; UB = 0.884;</w:t>
+      </w:r>
+      <w:r>
+        <w:t xml:space="preserve"> </w:t>
+      </w:r>
+      <w:r>
+        <w:t xml:space="preserve">Oxytone CV: Probability = 0.839; LB = 0.779; UB = 0.886;</w:t>
+      </w:r>
+      <w:r>
+        <w:t xml:space="preserve"> </w:t>
+      </w:r>
+      <w:r>
+        <w:t xml:space="preserve">Oxytone CVC: Probability = 0.882; LB = 0.836; UB = 0.917).</w:t>
+      </w:r>
+      <w:r>
+        <w:t xml:space="preserve"> </w:t>
+      </w:r>
+      <w:r>
+        <w:t xml:space="preserve">Table X provides estimates ±SE for all groups in all conditions.</w:t>
+      </w:r>
+      <w:r>
+        <w:t xml:space="preserve"> </w:t>
+      </w:r>
+      <w:r>
+        <w:t xml:space="preserve">Taken together, the analysis indicated that the M group anticipated target</w:t>
+      </w:r>
+      <w:r>
+        <w:t xml:space="preserve"> </w:t>
+      </w:r>
+      <w:r>
+        <w:t xml:space="preserve">suffixes in all conditions, though certain conditions seem to facilitate</w:t>
+      </w:r>
+      <w:r>
+        <w:t xml:space="preserve"> </w:t>
+      </w:r>
+      <w:r>
+        <w:t xml:space="preserve">processing.</w:t>
+      </w:r>
+      <w:r>
+        <w:t xml:space="preserve"> </w:t>
+      </w:r>
+      <w:r>
+        <w:t xml:space="preserve">Specifically, defaulting from a paroxytone with a CV penult, one observes</w:t>
+      </w:r>
+      <w:r>
+        <w:t xml:space="preserve"> </w:t>
+      </w:r>
+      <w:r>
+        <w:t xml:space="preserve">earlier target fixations with the addition of a coda and with a shift of</w:t>
+      </w:r>
+      <w:r>
+        <w:t xml:space="preserve"> </w:t>
+      </w:r>
+      <w:r>
+        <w:t xml:space="preserve">stress to the final syllable, suggesting that marked sequences facilitate</w:t>
+      </w:r>
+      <w:r>
+        <w:t xml:space="preserve"> </w:t>
+      </w:r>
+      <w:r>
+        <w:t xml:space="preserve">lexical access in native speakers.</w:t>
       </w:r>
     </w:p>
     <w:p>
@@ -7032,7 +7449,363 @@
         <w:pStyle w:val="Textkrper"/>
       </w:pPr>
       <w:r>
-        <w:t xml:space="preserve">gca_mod_ss_int_1 %&gt;% tidy_lme4 %&gt;% mutate(p = format_pval(p))</w:t>
+        <w:rPr>
+          <w:b/>
+        </w:rPr>
+        <w:t xml:space="preserve">+++Table X here +++</w:t>
+      </w:r>
+    </w:p>
+    <w:p>
+      <w:pPr>
+        <w:pStyle w:val="Textkrper"/>
+      </w:pPr>
+      <w:r>
+        <w:t xml:space="preserve">With regard to the learners, there was a simple interaction of the quadratic</w:t>
+      </w:r>
+      <w:r>
+        <w:t xml:space="preserve"> </w:t>
+      </w:r>
+      <w:r>
+        <w:t xml:space="preserve">time term on the intercept for the NIN group (</w:t>
+      </w:r>
+      <w:r>
+        <w:t xml:space="preserve">γ</w:t>
+      </w:r>
+      <w:r>
+        <w:rPr>
+          <w:vertAlign w:val="subscript"/>
+        </w:rPr>
+        <w:t xml:space="preserve">23</w:t>
+      </w:r>
+      <w:r>
+        <w:t xml:space="preserve"> = 1.819; SE = 0.448;</w:t>
+      </w:r>
+      <w:r>
+        <w:t xml:space="preserve"> </w:t>
+      </w:r>
+      <w:r>
+        <w:rPr>
+          <w:i/>
+        </w:rPr>
+        <w:t xml:space="preserve">t</w:t>
+      </w:r>
+      <w:r>
+        <w:t xml:space="preserve"> = 4.060;</w:t>
+      </w:r>
+      <w:r>
+        <w:t xml:space="preserve"> </w:t>
+      </w:r>
+      <w:r>
+        <w:rPr>
+          <w:i/>
+        </w:rPr>
+        <w:t xml:space="preserve">p</w:t>
+      </w:r>
+      <w:r>
+        <w:t xml:space="preserve"> = .001).</w:t>
+      </w:r>
+      <w:r>
+        <w:t xml:space="preserve"> </w:t>
+      </w:r>
+      <w:r>
+        <w:t xml:space="preserve">That is, the NIN had a more bowed trajectory at the offset of the target</w:t>
+      </w:r>
+      <w:r>
+        <w:t xml:space="preserve"> </w:t>
+      </w:r>
+      <w:r>
+        <w:t xml:space="preserve">syllable, indicating later overall fixations on the target.</w:t>
+      </w:r>
+      <w:r>
+        <w:t xml:space="preserve"> </w:t>
+      </w:r>
+      <w:r>
+        <w:t xml:space="preserve">Additionally, there was a lexical stress × syllable structure</w:t>
+      </w:r>
+      <w:r>
+        <w:t xml:space="preserve"> </w:t>
+      </w:r>
+      <w:r>
+        <w:t xml:space="preserve">interaction on the linear slope (</w:t>
+      </w:r>
+      <w:r>
+        <w:t xml:space="preserve">γ</w:t>
+      </w:r>
+      <w:r>
+        <w:rPr>
+          <w:vertAlign w:val="subscript"/>
+        </w:rPr>
+        <w:t xml:space="preserve">23</w:t>
+      </w:r>
+      <w:r>
+        <w:t xml:space="preserve"> = 1.819; SE = 0.448;</w:t>
+      </w:r>
+      <w:r>
+        <w:t xml:space="preserve"> </w:t>
+      </w:r>
+      <w:r>
+        <w:rPr>
+          <w:i/>
+        </w:rPr>
+        <w:t xml:space="preserve">t</w:t>
+      </w:r>
+      <w:r>
+        <w:t xml:space="preserve"> = 4.060;</w:t>
+      </w:r>
+      <w:r>
+        <w:t xml:space="preserve"> </w:t>
+      </w:r>
+      <w:r>
+        <w:rPr>
+          <w:i/>
+        </w:rPr>
+        <w:t xml:space="preserve">p</w:t>
+      </w:r>
+      <w:r>
+        <w:t xml:space="preserve"> = .001), such that NIN had a</w:t>
+      </w:r>
+      <w:r>
+        <w:t xml:space="preserve"> </w:t>
+      </w:r>
+      <w:r>
+        <w:t xml:space="preserve">steeper slope than M in CV syllables of paroxtone words.</w:t>
+      </w:r>
+      <w:r>
+        <w:t xml:space="preserve"> </w:t>
+      </w:r>
+      <w:r>
+        <w:t xml:space="preserve">This indicates that the NIN fixated on targets later the default condition,</w:t>
+      </w:r>
+      <w:r>
+        <w:t xml:space="preserve"> </w:t>
+      </w:r>
+      <w:r>
+        <w:t xml:space="preserve">but earlier in other conditions.</w:t>
+      </w:r>
+      <w:r>
+        <w:t xml:space="preserve"> </w:t>
+      </w:r>
+      <w:r>
+        <w:t xml:space="preserve">For the IN group, there was also a simple interaction of the quadratic time</w:t>
+      </w:r>
+      <w:r>
+        <w:t xml:space="preserve"> </w:t>
+      </w:r>
+      <w:r>
+        <w:t xml:space="preserve">term on the intercept (</w:t>
+      </w:r>
+      <w:r>
+        <w:t xml:space="preserve">γ</w:t>
+      </w:r>
+      <w:r>
+        <w:rPr>
+          <w:vertAlign w:val="subscript"/>
+        </w:rPr>
+        <w:t xml:space="preserve">24</w:t>
+      </w:r>
+      <w:r>
+        <w:t xml:space="preserve"> = 1.615; SE = 0.462;</w:t>
+      </w:r>
+      <w:r>
+        <w:t xml:space="preserve"> </w:t>
+      </w:r>
+      <w:r>
+        <w:rPr>
+          <w:i/>
+        </w:rPr>
+        <w:t xml:space="preserve">t</w:t>
+      </w:r>
+      <w:r>
+        <w:t xml:space="preserve"> = 3.496;</w:t>
+      </w:r>
+      <w:r>
+        <w:t xml:space="preserve"> </w:t>
+      </w:r>
+      <w:r>
+        <w:rPr>
+          <w:i/>
+        </w:rPr>
+        <w:t xml:space="preserve">p</w:t>
+      </w:r>
+      <w:r>
+        <w:t xml:space="preserve"> = .001).</w:t>
+      </w:r>
+      <w:r>
+        <w:t xml:space="preserve"> </w:t>
+      </w:r>
+      <w:r>
+        <w:t xml:space="preserve">Thus, with regard to M, IN also fixated later on targets overall.</w:t>
+      </w:r>
+      <w:r>
+        <w:t xml:space="preserve"> </w:t>
+      </w:r>
+      <w:r>
+        <w:t xml:space="preserve">Finally, there was a lexical stress × syllable structure</w:t>
+      </w:r>
+      <w:r>
+        <w:t xml:space="preserve"> </w:t>
+      </w:r>
+      <w:r>
+        <w:t xml:space="preserve">interaction with IN on the cubic time term (</w:t>
+      </w:r>
+      <w:r>
+        <w:t xml:space="preserve">γ</w:t>
+      </w:r>
+      <w:r>
+        <w:rPr>
+          <w:vertAlign w:val="subscript"/>
+        </w:rPr>
+        <w:t xml:space="preserve">37</w:t>
+      </w:r>
+      <w:r>
+        <w:t xml:space="preserve"> = 0.773; SE = 0.275;</w:t>
+      </w:r>
+      <w:r>
+        <w:t xml:space="preserve"> </w:t>
+      </w:r>
+      <w:r>
+        <w:rPr>
+          <w:i/>
+        </w:rPr>
+        <w:t xml:space="preserve">t</w:t>
+      </w:r>
+      <w:r>
+        <w:t xml:space="preserve"> = 2.816;</w:t>
+      </w:r>
+      <w:r>
+        <w:t xml:space="preserve"> </w:t>
+      </w:r>
+      <w:r>
+        <w:rPr>
+          <w:i/>
+        </w:rPr>
+        <w:t xml:space="preserve">p</w:t>
+      </w:r>
+      <w:r>
+        <w:t xml:space="preserve"> = .005), indicative</w:t>
+      </w:r>
+      <w:r>
+        <w:t xml:space="preserve"> </w:t>
+      </w:r>
+      <w:r>
+        <w:t xml:space="preserve">of flater inflection points for CVC oxytone targets.</w:t>
+      </w:r>
+      <w:r>
+        <w:t xml:space="preserve"> </w:t>
+      </w:r>
+      <w:r>
+        <w:t xml:space="preserve">Both learner groups showed later target fixations in the default, CV</w:t>
+      </w:r>
+      <w:r>
+        <w:t xml:space="preserve"> </w:t>
+      </w:r>
+      <w:r>
+        <w:t xml:space="preserve">paroxytone condition.</w:t>
+      </w:r>
+      <w:r>
+        <w:t xml:space="preserve"> </w:t>
+      </w:r>
+      <w:r>
+        <w:t xml:space="preserve">This assertion is corrorborated by examening the NIN and IN’s proportion of</w:t>
+      </w:r>
+      <w:r>
+        <w:t xml:space="preserve"> </w:t>
+      </w:r>
+      <w:r>
+        <w:t xml:space="preserve">target fixations at the target syllable offset (see Table XXX).</w:t>
+      </w:r>
+      <w:r>
+        <w:t xml:space="preserve"> </w:t>
+      </w:r>
+      <w:r>
+        <w:t xml:space="preserve">Specifically, the model estimates show that NIN did not anticipate with CV</w:t>
+      </w:r>
+      <w:r>
+        <w:t xml:space="preserve"> </w:t>
+      </w:r>
+      <w:r>
+        <w:t xml:space="preserve">paroxytones (Probability = 0.55; LB = 0.446; UB = 0.649), but</w:t>
+      </w:r>
+      <w:r>
+        <w:t xml:space="preserve"> </w:t>
+      </w:r>
+      <w:r>
+        <w:t xml:space="preserve">did so at a higher rate in all other conditions</w:t>
+      </w:r>
+      <w:r>
+        <w:t xml:space="preserve"> </w:t>
+      </w:r>
+      <w:r>
+        <w:t xml:space="preserve">(Paroxytone CVC: Probability = 0.745; LB = 0.672; UB = 0.807;</w:t>
+      </w:r>
+      <w:r>
+        <w:t xml:space="preserve"> </w:t>
+      </w:r>
+      <w:r>
+        <w:t xml:space="preserve">Oxytone CV: Probability = 0.742; LB = 0.661; UB = 0.81;</w:t>
+      </w:r>
+      <w:r>
+        <w:t xml:space="preserve"> </w:t>
+      </w:r>
+      <w:r>
+        <w:t xml:space="preserve">Oxytone CVC: Probability = 0.882; LB = 0.836; UB = 0.917).</w:t>
+      </w:r>
+      <w:r>
+        <w:t xml:space="preserve"> </w:t>
+      </w:r>
+      <w:r>
+        <w:t xml:space="preserve">The same was true for the IN group</w:t>
+      </w:r>
+      <w:r>
+        <w:t xml:space="preserve"> </w:t>
+      </w:r>
+      <w:r>
+        <w:t xml:space="preserve">(Paroxytone CV: Probability = 0.526; LB = 0.42; UB = 0.629;</w:t>
+      </w:r>
+      <w:r>
+        <w:t xml:space="preserve"> </w:t>
+      </w:r>
+      <w:r>
+        <w:t xml:space="preserve">Paroxytone CVC: Probability = 0.738; LB = 0.661; UB = 0.802;</w:t>
+      </w:r>
+      <w:r>
+        <w:t xml:space="preserve"> </w:t>
+      </w:r>
+      <w:r>
+        <w:t xml:space="preserve">Oxytone CV: Probability = 0.735; LB = 0.65; UB = 0.805;</w:t>
+      </w:r>
+      <w:r>
+        <w:t xml:space="preserve"> </w:t>
+      </w:r>
+      <w:r>
+        <w:t xml:space="preserve">Oxytone CVC: Probability = 0.779; LB = 0.704; UB = 0.84)</w:t>
+      </w:r>
+    </w:p>
+    <w:p>
+      <w:pPr>
+        <w:pStyle w:val="Textkrper"/>
+      </w:pPr>
+      <w:r>
+        <w:t xml:space="preserve">Thus the learner groups differed from each other in that</w:t>
+      </w:r>
+    </w:p>
+    <w:p>
+      <w:pPr>
+        <w:pStyle w:val="Textkrper"/>
+      </w:pPr>
+      <w:r>
+        <w:rPr>
+          <w:b/>
+        </w:rPr>
+        <w:t xml:space="preserve">+++Figure XXX here+++</w:t>
+      </w:r>
+    </w:p>
+    <w:p>
+      <w:pPr>
+        <w:pStyle w:val="Textkrper"/>
+      </w:pPr>
+      <w:r>
+        <w:t xml:space="preserve">gca_full_mod_int_relevel</w:t>
       </w:r>
     </w:p>
     <w:sectPr>

</xml_diff>

<commit_message>
edits to final, sendable draft
</commit_message>
<xml_diff>
--- a/reports/stress/blc/blc_stats.docx
+++ b/reports/stress/blc/blc_stats.docx
@@ -87,7 +87,7 @@
         <w:t xml:space="preserve"> </w:t>
       </w:r>
       <w:r>
-        <w:t xml:space="preserve">Last udpated on 2019-05-24.</w:t>
+        <w:t xml:space="preserve">Last updated on 2019-05-24.</w:t>
       </w:r>
       <w:r>
         <w:t xml:space="preserve"> </w:t>
@@ -225,7 +225,7 @@
         <w:t xml:space="preserve"> </w:t>
       </w:r>
       <w:r>
-        <w:t xml:space="preserve">This was particularly troubling becuase it was apparent that there was a stress</w:t>
+        <w:t xml:space="preserve">This was particularly troubling because it was apparent that there was a stress</w:t>
       </w:r>
       <w:r>
         <w:t xml:space="preserve"> </w:t>
@@ -237,7 +237,7 @@
         <w:t xml:space="preserve"> </w:t>
       </w:r>
       <w:r>
-        <w:t xml:space="preserve">from testing syllable structure to avoid (1) futher correcting alpha and (2)</w:t>
+        <w:t xml:space="preserve">from testing syllable structure to avoid (1) further correcting alpha and (2)</w:t>
       </w:r>
       <w:r>
         <w:t xml:space="preserve"> </w:t>
@@ -303,7 +303,7 @@
         <w:t xml:space="preserve"> </w:t>
       </w:r>
       <w:r>
-        <w:t xml:space="preserve">taret fixations are to chance before and after the relvant bin (bin #4,</w:t>
+        <w:t xml:space="preserve">target fixations are to chance before and after the relevant bin (bin #4,</w:t>
       </w:r>
       <w:r>
         <w:t xml:space="preserve"> </w:t>
@@ -7479,7 +7479,7 @@
         <w:pStyle w:val="FirstParagraph"/>
       </w:pPr>
       <w:r>
-        <w:t xml:space="preserve">The time course data from the eye-tracking task were analized using growth</w:t>
+        <w:t xml:space="preserve">The time course data from the eye-tracking task were analyzed using growth</w:t>
       </w:r>
       <w:r>
         <w:t xml:space="preserve"> </w:t>
@@ -7620,7 +7620,22 @@
         <w:t xml:space="preserve"> </w:t>
       </w:r>
       <w:r>
-        <w:t xml:space="preserve">fit using lme4 (Bates, Mächler, Bolker, &amp; Walker, 2009).</w:t>
+        <w:t xml:space="preserve">fit using</w:t>
+      </w:r>
+      <w:r>
+        <w:t xml:space="preserve"> </w:t>
+      </w:r>
+      <w:r>
+        <w:rPr>
+          <w:rStyle w:val="VerbatimChar"/>
+        </w:rPr>
+        <w:t xml:space="preserve">lme4</w:t>
+      </w:r>
+      <w:r>
+        <w:t xml:space="preserve"> </w:t>
+      </w:r>
+      <w:r>
+        <w:t xml:space="preserve">(Bates, Mächler, Bolker, &amp; Walker, 2009).</w:t>
       </w:r>
       <w:r>
         <w:t xml:space="preserve"> </w:t>
@@ -7632,7 +7647,22 @@
         <w:t xml:space="preserve"> </w:t>
       </w:r>
       <w:r>
-        <w:t xml:space="preserve">package multcomp (Hothorn, Bretz, &amp; Westfall, 2008).</w:t>
+        <w:t xml:space="preserve">package</w:t>
+      </w:r>
+      <w:r>
+        <w:t xml:space="preserve"> </w:t>
+      </w:r>
+      <w:r>
+        <w:rPr>
+          <w:rStyle w:val="VerbatimChar"/>
+        </w:rPr>
+        <w:t xml:space="preserve">multcomp</w:t>
+      </w:r>
+      <w:r>
+        <w:t xml:space="preserve"> </w:t>
+      </w:r>
+      <w:r>
+        <w:t xml:space="preserve">(Hothorn, Bretz, &amp; Westfall, 2008).</w:t>
       </w:r>
     </w:p>
     <w:p>
@@ -8480,7 +8510,7 @@
         <w:t xml:space="preserve"> </w:t>
       </w:r>
       <w:r>
-        <w:t xml:space="preserve">This assertion is corrorborated by examening the NIN and INs’ proportion of</w:t>
+        <w:t xml:space="preserve">This assertion is corroborated by examining the NIN and INs’ proportion of</w:t>
       </w:r>
       <w:r>
         <w:t xml:space="preserve"> </w:t>
@@ -8558,7 +8588,7 @@
         <w:t xml:space="preserve"> </w:t>
       </w:r>
       <w:r>
-        <w:t xml:space="preserve">Pairwise comparisons (see Appendix XXX) showed that the learners groups also</w:t>
+        <w:t xml:space="preserve">Pairwise comparisons (see Appendix XXX) showed that the learner groups also</w:t>
       </w:r>
       <w:r>
         <w:t xml:space="preserve"> </w:t>
@@ -8659,13 +8689,47 @@
       <w:r>
         <w:t xml:space="preserve"> = .003, respectively).</w:t>
       </w:r>
-    </w:p>
-    <w:p>
-      <w:pPr>
-        <w:pStyle w:val="Textkrper"/>
-      </w:pPr>
-      <w:r>
-        <w:t xml:space="preserve">Thus the learner groups differed from each other in that</w:t>
+      <w:r>
+        <w:t xml:space="preserve"> </w:t>
+      </w:r>
+      <w:r>
+        <w:t xml:space="preserve">Upon inspecting Figure 2 one can observe that the learners have nearly</w:t>
+      </w:r>
+      <w:r>
+        <w:t xml:space="preserve"> </w:t>
+      </w:r>
+      <w:r>
+        <w:t xml:space="preserve">identical trajectories for CV paroxytones.</w:t>
+      </w:r>
+      <w:r>
+        <w:t xml:space="preserve"> </w:t>
+      </w:r>
+      <w:r>
+        <w:t xml:space="preserve">In all other conditions IN have steeper slopes with more bowed inflection</w:t>
+      </w:r>
+      <w:r>
+        <w:t xml:space="preserve"> </w:t>
+      </w:r>
+      <w:r>
+        <w:t xml:space="preserve">points, indicating later target fixations with regard to the NIN.</w:t>
+      </w:r>
+      <w:r>
+        <w:t xml:space="preserve"> </w:t>
+      </w:r>
+      <w:r>
+        <w:t xml:space="preserve">That said, in all conditions the IN group fixate on targets in equal proportion</w:t>
+      </w:r>
+      <w:r>
+        <w:t xml:space="preserve"> </w:t>
+      </w:r>
+      <w:r>
+        <w:t xml:space="preserve">to NIN at the offset of the target syllable (the dotted vertical lines),</w:t>
+      </w:r>
+      <w:r>
+        <w:t xml:space="preserve"> </w:t>
+      </w:r>
+      <w:r>
+        <w:t xml:space="preserve">suggesting IN fixate on targets later but at a faster rate.</w:t>
       </w:r>
     </w:p>
     <w:sectPr>

</xml_diff>

<commit_message>
add stats to BLC results report
</commit_message>
<xml_diff>
--- a/reports/stress/blc/blc_stats.docx
+++ b/reports/stress/blc/blc_stats.docx
@@ -54,7 +54,7 @@
       <w:pPr>
         <w:pStyle w:val="berschrift1"/>
       </w:pPr>
-      <w:bookmarkStart w:id="20" w:name="Xb8742581bc7b959d0cee8779aed71eb4be60c91"/>
+      <w:bookmarkStart w:id="20" w:name="blc-article-stress-natives-late-advanced-learners-and-interpreters"/>
       <w:r>
         <w:t xml:space="preserve">BLC article (stress, natives, late advanced learners and interpreters)</w:t>
       </w:r>
@@ -87,7 +87,7 @@
         <w:t xml:space="preserve"> </w:t>
       </w:r>
       <w:r>
-        <w:t xml:space="preserve">Last updated on 2019-05-24.</w:t>
+        <w:t xml:space="preserve">Last updated on 2019-06-05.</w:t>
       </w:r>
       <w:r>
         <w:t xml:space="preserve"> </w:t>
@@ -572,7 +572,7 @@
       <w:pPr>
         <w:pStyle w:val="berschrift2"/>
       </w:pPr>
-      <w:bookmarkStart w:id="28" w:name="X9b2b96a316890a159a0f403610d5494f12cefd4"/>
+      <w:bookmarkStart w:id="28" w:name="model-estimates-at-target-syllable-offset"/>
       <w:r>
         <w:t xml:space="preserve">Model estimates at target syllable offset</w:t>
       </w:r>
@@ -585,8 +585,8 @@
       </w:tblPr>
       <w:tblGrid>
         <w:gridCol w:w="1080"/>
+        <w:gridCol w:w="1584"/>
         <w:gridCol w:w="1872"/>
-        <w:gridCol w:w="1584"/>
         <w:gridCol w:w="1584"/>
         <w:gridCol w:w="1080"/>
         <w:gridCol w:w="1080"/>
@@ -657,7 +657,7 @@
                 <w:szCs w:val="22"/>
                 <w:color w:val="111111"/>
               </w:rPr>
-              <w:t xml:space="preserve">Syllable structure</w:t>
+              <w:t xml:space="preserve">Lexical stress</w:t>
             </w:r>
           </w:p>
         </w:tc>
@@ -689,7 +689,7 @@
                 <w:szCs w:val="22"/>
                 <w:color w:val="111111"/>
               </w:rPr>
-              <w:t xml:space="preserve">Lexical stress</w:t>
+              <w:t xml:space="preserve">Syllable structure</w:t>
             </w:r>
           </w:p>
         </w:tc>
@@ -849,7 +849,7 @@
                 <w:szCs w:val="22"/>
                 <w:color w:val="111111"/>
               </w:rPr>
-              <w:t xml:space="preserve">CV</w:t>
+              <w:t xml:space="preserve">Paroxytone</w:t>
             </w:r>
           </w:p>
         </w:tc>
@@ -878,7 +878,7 @@
                 <w:szCs w:val="22"/>
                 <w:color w:val="111111"/>
               </w:rPr>
-              <w:t xml:space="preserve">Paroxytone</w:t>
+              <w:t xml:space="preserve">CV</w:t>
             </w:r>
           </w:p>
         </w:tc>
@@ -1029,7 +1029,7 @@
                 <w:szCs w:val="22"/>
                 <w:color w:val="111111"/>
               </w:rPr>
-              <w:t xml:space="preserve"/>
+              <w:t xml:space="preserve">Oxytone</w:t>
             </w:r>
           </w:p>
         </w:tc>
@@ -1058,7 +1058,7 @@
                 <w:szCs w:val="22"/>
                 <w:color w:val="111111"/>
               </w:rPr>
-              <w:t xml:space="preserve">Oxytone</w:t>
+              <w:t xml:space="preserve"/>
             </w:r>
           </w:p>
         </w:tc>
@@ -1209,7 +1209,7 @@
                 <w:szCs w:val="22"/>
                 <w:color w:val="111111"/>
               </w:rPr>
-              <w:t xml:space="preserve">CVC</w:t>
+              <w:t xml:space="preserve">Paroxytone</w:t>
             </w:r>
           </w:p>
         </w:tc>
@@ -1238,7 +1238,7 @@
                 <w:szCs w:val="22"/>
                 <w:color w:val="111111"/>
               </w:rPr>
-              <w:t xml:space="preserve">Paroxytone</w:t>
+              <w:t xml:space="preserve">CVC</w:t>
             </w:r>
           </w:p>
         </w:tc>
@@ -1389,7 +1389,7 @@
                 <w:szCs w:val="22"/>
                 <w:color w:val="111111"/>
               </w:rPr>
-              <w:t xml:space="preserve"/>
+              <w:t xml:space="preserve">Oxytone</w:t>
             </w:r>
           </w:p>
         </w:tc>
@@ -1418,7 +1418,7 @@
                 <w:szCs w:val="22"/>
                 <w:color w:val="111111"/>
               </w:rPr>
-              <w:t xml:space="preserve">Oxytone</w:t>
+              <w:t xml:space="preserve"/>
             </w:r>
           </w:p>
         </w:tc>
@@ -1569,7 +1569,7 @@
                 <w:szCs w:val="22"/>
                 <w:color w:val="111111"/>
               </w:rPr>
-              <w:t xml:space="preserve">CV</w:t>
+              <w:t xml:space="preserve">Paroxytone</w:t>
             </w:r>
           </w:p>
         </w:tc>
@@ -1598,7 +1598,7 @@
                 <w:szCs w:val="22"/>
                 <w:color w:val="111111"/>
               </w:rPr>
-              <w:t xml:space="preserve">Paroxytone</w:t>
+              <w:t xml:space="preserve">CV</w:t>
             </w:r>
           </w:p>
         </w:tc>
@@ -1749,7 +1749,7 @@
                 <w:szCs w:val="22"/>
                 <w:color w:val="111111"/>
               </w:rPr>
-              <w:t xml:space="preserve"/>
+              <w:t xml:space="preserve">Oxytone</w:t>
             </w:r>
           </w:p>
         </w:tc>
@@ -1778,7 +1778,7 @@
                 <w:szCs w:val="22"/>
                 <w:color w:val="111111"/>
               </w:rPr>
-              <w:t xml:space="preserve">Oxytone</w:t>
+              <w:t xml:space="preserve"/>
             </w:r>
           </w:p>
         </w:tc>
@@ -1929,7 +1929,7 @@
                 <w:szCs w:val="22"/>
                 <w:color w:val="111111"/>
               </w:rPr>
-              <w:t xml:space="preserve">CVC</w:t>
+              <w:t xml:space="preserve">Paroxytone</w:t>
             </w:r>
           </w:p>
         </w:tc>
@@ -1958,7 +1958,7 @@
                 <w:szCs w:val="22"/>
                 <w:color w:val="111111"/>
               </w:rPr>
-              <w:t xml:space="preserve">Paroxytone</w:t>
+              <w:t xml:space="preserve">CVC</w:t>
             </w:r>
           </w:p>
         </w:tc>
@@ -2109,7 +2109,7 @@
                 <w:szCs w:val="22"/>
                 <w:color w:val="111111"/>
               </w:rPr>
-              <w:t xml:space="preserve"/>
+              <w:t xml:space="preserve">Oxytone</w:t>
             </w:r>
           </w:p>
         </w:tc>
@@ -2138,7 +2138,7 @@
                 <w:szCs w:val="22"/>
                 <w:color w:val="111111"/>
               </w:rPr>
-              <w:t xml:space="preserve">Oxytone</w:t>
+              <w:t xml:space="preserve"/>
             </w:r>
           </w:p>
         </w:tc>
@@ -2289,7 +2289,7 @@
                 <w:szCs w:val="22"/>
                 <w:color w:val="111111"/>
               </w:rPr>
-              <w:t xml:space="preserve">CV</w:t>
+              <w:t xml:space="preserve">Paroxytone</w:t>
             </w:r>
           </w:p>
         </w:tc>
@@ -2318,7 +2318,7 @@
                 <w:szCs w:val="22"/>
                 <w:color w:val="111111"/>
               </w:rPr>
-              <w:t xml:space="preserve">Paroxytone</w:t>
+              <w:t xml:space="preserve">CV</w:t>
             </w:r>
           </w:p>
         </w:tc>
@@ -2469,7 +2469,7 @@
                 <w:szCs w:val="22"/>
                 <w:color w:val="111111"/>
               </w:rPr>
-              <w:t xml:space="preserve"/>
+              <w:t xml:space="preserve">Oxytone</w:t>
             </w:r>
           </w:p>
         </w:tc>
@@ -2498,7 +2498,7 @@
                 <w:szCs w:val="22"/>
                 <w:color w:val="111111"/>
               </w:rPr>
-              <w:t xml:space="preserve">Oxytone</w:t>
+              <w:t xml:space="preserve"/>
             </w:r>
           </w:p>
         </w:tc>
@@ -2649,7 +2649,7 @@
                 <w:szCs w:val="22"/>
                 <w:color w:val="111111"/>
               </w:rPr>
-              <w:t xml:space="preserve">CVC</w:t>
+              <w:t xml:space="preserve">Paroxytone</w:t>
             </w:r>
           </w:p>
         </w:tc>
@@ -2678,7 +2678,7 @@
                 <w:szCs w:val="22"/>
                 <w:color w:val="111111"/>
               </w:rPr>
-              <w:t xml:space="preserve">Paroxytone</w:t>
+              <w:t xml:space="preserve">CVC</w:t>
             </w:r>
           </w:p>
         </w:tc>
@@ -2833,7 +2833,7 @@
                 <w:szCs w:val="22"/>
                 <w:color w:val="111111"/>
               </w:rPr>
-              <w:t xml:space="preserve"/>
+              <w:t xml:space="preserve">Oxytone</w:t>
             </w:r>
           </w:p>
         </w:tc>
@@ -2864,7 +2864,7 @@
                 <w:szCs w:val="22"/>
                 <w:color w:val="111111"/>
               </w:rPr>
-              <w:t xml:space="preserve">Oxytone</w:t>
+              <w:t xml:space="preserve"/>
             </w:r>
           </w:p>
         </w:tc>
@@ -5850,24 +5850,48 @@
           </w:p>
         </w:tc>
         <w:tc>
-          <w:p/>
-        </w:tc>
-        <w:tc>
-          <w:p/>
-        </w:tc>
-        <w:tc>
-          <w:p/>
-        </w:tc>
-        <w:tc>
-          <w:p/>
-        </w:tc>
-        <w:tc>
-          <w:p/>
+          <w:p>
+            <w:pPr>
+              <w:pStyle w:val="Compact"/>
+            </w:pPr>
+          </w:p>
+        </w:tc>
+        <w:tc>
+          <w:p>
+            <w:pPr>
+              <w:pStyle w:val="Compact"/>
+            </w:pPr>
+          </w:p>
+        </w:tc>
+        <w:tc>
+          <w:p>
+            <w:pPr>
+              <w:pStyle w:val="Compact"/>
+            </w:pPr>
+          </w:p>
+        </w:tc>
+        <w:tc>
+          <w:p>
+            <w:pPr>
+              <w:pStyle w:val="Compact"/>
+            </w:pPr>
+          </w:p>
+        </w:tc>
+        <w:tc>
+          <w:p>
+            <w:pPr>
+              <w:pStyle w:val="Compact"/>
+            </w:pPr>
+          </w:p>
         </w:tc>
       </w:tr>
       <w:tr>
         <w:tc>
-          <w:p/>
+          <w:p>
+            <w:pPr>
+              <w:pStyle w:val="Compact"/>
+            </w:pPr>
+          </w:p>
         </w:tc>
         <w:tc>
           <w:p>
@@ -5925,21 +5949,41 @@
           </w:p>
         </w:tc>
         <w:tc>
-          <w:p/>
-        </w:tc>
-        <w:tc>
-          <w:p/>
-        </w:tc>
-        <w:tc>
-          <w:p/>
-        </w:tc>
-        <w:tc>
-          <w:p/>
+          <w:p>
+            <w:pPr>
+              <w:pStyle w:val="Compact"/>
+            </w:pPr>
+          </w:p>
+        </w:tc>
+        <w:tc>
+          <w:p>
+            <w:pPr>
+              <w:pStyle w:val="Compact"/>
+            </w:pPr>
+          </w:p>
+        </w:tc>
+        <w:tc>
+          <w:p>
+            <w:pPr>
+              <w:pStyle w:val="Compact"/>
+            </w:pPr>
+          </w:p>
+        </w:tc>
+        <w:tc>
+          <w:p>
+            <w:pPr>
+              <w:pStyle w:val="Compact"/>
+            </w:pPr>
+          </w:p>
         </w:tc>
       </w:tr>
       <w:tr>
         <w:tc>
-          <w:p/>
+          <w:p>
+            <w:pPr>
+              <w:pStyle w:val="Compact"/>
+            </w:pPr>
+          </w:p>
         </w:tc>
         <w:tc>
           <w:p>
@@ -6008,18 +6052,34 @@
           </w:p>
         </w:tc>
         <w:tc>
-          <w:p/>
-        </w:tc>
-        <w:tc>
-          <w:p/>
-        </w:tc>
-        <w:tc>
-          <w:p/>
+          <w:p>
+            <w:pPr>
+              <w:pStyle w:val="Compact"/>
+            </w:pPr>
+          </w:p>
+        </w:tc>
+        <w:tc>
+          <w:p>
+            <w:pPr>
+              <w:pStyle w:val="Compact"/>
+            </w:pPr>
+          </w:p>
+        </w:tc>
+        <w:tc>
+          <w:p>
+            <w:pPr>
+              <w:pStyle w:val="Compact"/>
+            </w:pPr>
+          </w:p>
         </w:tc>
       </w:tr>
       <w:tr>
         <w:tc>
-          <w:p/>
+          <w:p>
+            <w:pPr>
+              <w:pStyle w:val="Compact"/>
+            </w:pPr>
+          </w:p>
         </w:tc>
         <w:tc>
           <w:p>
@@ -6105,15 +6165,27 @@
           </w:p>
         </w:tc>
         <w:tc>
-          <w:p/>
-        </w:tc>
-        <w:tc>
-          <w:p/>
+          <w:p>
+            <w:pPr>
+              <w:pStyle w:val="Compact"/>
+            </w:pPr>
+          </w:p>
+        </w:tc>
+        <w:tc>
+          <w:p>
+            <w:pPr>
+              <w:pStyle w:val="Compact"/>
+            </w:pPr>
+          </w:p>
         </w:tc>
       </w:tr>
       <w:tr>
         <w:tc>
-          <w:p/>
+          <w:p>
+            <w:pPr>
+              <w:pStyle w:val="Compact"/>
+            </w:pPr>
+          </w:p>
         </w:tc>
         <w:tc>
           <w:p>
@@ -6210,12 +6282,20 @@
           </w:p>
         </w:tc>
         <w:tc>
-          <w:p/>
+          <w:p>
+            <w:pPr>
+              <w:pStyle w:val="Compact"/>
+            </w:pPr>
+          </w:p>
         </w:tc>
       </w:tr>
       <w:tr>
         <w:tc>
-          <w:p/>
+          <w:p>
+            <w:pPr>
+              <w:pStyle w:val="Compact"/>
+            </w:pPr>
+          </w:p>
         </w:tc>
         <w:tc>
           <w:p>
@@ -6380,24 +6460,48 @@
           </w:p>
         </w:tc>
         <w:tc>
-          <w:p/>
-        </w:tc>
-        <w:tc>
-          <w:p/>
-        </w:tc>
-        <w:tc>
-          <w:p/>
-        </w:tc>
-        <w:tc>
-          <w:p/>
-        </w:tc>
-        <w:tc>
-          <w:p/>
+          <w:p>
+            <w:pPr>
+              <w:pStyle w:val="Compact"/>
+            </w:pPr>
+          </w:p>
+        </w:tc>
+        <w:tc>
+          <w:p>
+            <w:pPr>
+              <w:pStyle w:val="Compact"/>
+            </w:pPr>
+          </w:p>
+        </w:tc>
+        <w:tc>
+          <w:p>
+            <w:pPr>
+              <w:pStyle w:val="Compact"/>
+            </w:pPr>
+          </w:p>
+        </w:tc>
+        <w:tc>
+          <w:p>
+            <w:pPr>
+              <w:pStyle w:val="Compact"/>
+            </w:pPr>
+          </w:p>
+        </w:tc>
+        <w:tc>
+          <w:p>
+            <w:pPr>
+              <w:pStyle w:val="Compact"/>
+            </w:pPr>
+          </w:p>
         </w:tc>
       </w:tr>
       <w:tr>
         <w:tc>
-          <w:p/>
+          <w:p>
+            <w:pPr>
+              <w:pStyle w:val="Compact"/>
+            </w:pPr>
+          </w:p>
         </w:tc>
         <w:tc>
           <w:p>
@@ -6450,10 +6554,18 @@
           </w:p>
         </w:tc>
         <w:tc>
-          <w:p/>
-        </w:tc>
-        <w:tc>
-          <w:p/>
+          <w:p>
+            <w:pPr>
+              <w:pStyle w:val="Compact"/>
+            </w:pPr>
+          </w:p>
+        </w:tc>
+        <w:tc>
+          <w:p>
+            <w:pPr>
+              <w:pStyle w:val="Compact"/>
+            </w:pPr>
+          </w:p>
         </w:tc>
         <w:tc>
           <w:p>
@@ -6467,15 +6579,27 @@
           </w:p>
         </w:tc>
         <w:tc>
-          <w:p/>
-        </w:tc>
-        <w:tc>
-          <w:p/>
+          <w:p>
+            <w:pPr>
+              <w:pStyle w:val="Compact"/>
+            </w:pPr>
+          </w:p>
+        </w:tc>
+        <w:tc>
+          <w:p>
+            <w:pPr>
+              <w:pStyle w:val="Compact"/>
+            </w:pPr>
+          </w:p>
         </w:tc>
       </w:tr>
       <w:tr>
         <w:tc>
-          <w:p/>
+          <w:p>
+            <w:pPr>
+              <w:pStyle w:val="Compact"/>
+            </w:pPr>
+          </w:p>
         </w:tc>
         <w:tc>
           <w:p>
@@ -6528,10 +6652,18 @@
           </w:p>
         </w:tc>
         <w:tc>
-          <w:p/>
-        </w:tc>
-        <w:tc>
-          <w:p/>
+          <w:p>
+            <w:pPr>
+              <w:pStyle w:val="Compact"/>
+            </w:pPr>
+          </w:p>
+        </w:tc>
+        <w:tc>
+          <w:p>
+            <w:pPr>
+              <w:pStyle w:val="Compact"/>
+            </w:pPr>
+          </w:p>
         </w:tc>
         <w:tc>
           <w:p>
@@ -6556,12 +6688,20 @@
           </w:p>
         </w:tc>
         <w:tc>
-          <w:p/>
+          <w:p>
+            <w:pPr>
+              <w:pStyle w:val="Compact"/>
+            </w:pPr>
+          </w:p>
         </w:tc>
       </w:tr>
       <w:tr>
         <w:tc>
-          <w:p/>
+          <w:p>
+            <w:pPr>
+              <w:pStyle w:val="Compact"/>
+            </w:pPr>
+          </w:p>
         </w:tc>
         <w:tc>
           <w:p>
@@ -6614,10 +6754,18 @@
           </w:p>
         </w:tc>
         <w:tc>
-          <w:p/>
-        </w:tc>
-        <w:tc>
-          <w:p/>
+          <w:p>
+            <w:pPr>
+              <w:pStyle w:val="Compact"/>
+            </w:pPr>
+          </w:p>
+        </w:tc>
+        <w:tc>
+          <w:p>
+            <w:pPr>
+              <w:pStyle w:val="Compact"/>
+            </w:pPr>
+          </w:p>
         </w:tc>
         <w:tc>
           <w:p>
@@ -6666,7 +6814,11 @@
           </w:p>
         </w:tc>
         <w:tc>
-          <w:p/>
+          <w:p>
+            <w:pPr>
+              <w:pStyle w:val="Compact"/>
+            </w:pPr>
+          </w:p>
         </w:tc>
         <w:tc>
           <w:p>
@@ -6691,22 +6843,46 @@
           </w:p>
         </w:tc>
         <w:tc>
-          <w:p/>
-        </w:tc>
-        <w:tc>
-          <w:p/>
-        </w:tc>
-        <w:tc>
-          <w:p/>
-        </w:tc>
-        <w:tc>
-          <w:p/>
-        </w:tc>
-        <w:tc>
-          <w:p/>
-        </w:tc>
-        <w:tc>
-          <w:p/>
+          <w:p>
+            <w:pPr>
+              <w:pStyle w:val="Compact"/>
+            </w:pPr>
+          </w:p>
+        </w:tc>
+        <w:tc>
+          <w:p>
+            <w:pPr>
+              <w:pStyle w:val="Compact"/>
+            </w:pPr>
+          </w:p>
+        </w:tc>
+        <w:tc>
+          <w:p>
+            <w:pPr>
+              <w:pStyle w:val="Compact"/>
+            </w:pPr>
+          </w:p>
+        </w:tc>
+        <w:tc>
+          <w:p>
+            <w:pPr>
+              <w:pStyle w:val="Compact"/>
+            </w:pPr>
+          </w:p>
+        </w:tc>
+        <w:tc>
+          <w:p>
+            <w:pPr>
+              <w:pStyle w:val="Compact"/>
+            </w:pPr>
+          </w:p>
+        </w:tc>
+        <w:tc>
+          <w:p>
+            <w:pPr>
+              <w:pStyle w:val="Compact"/>
+            </w:pPr>
+          </w:p>
         </w:tc>
       </w:tr>
     </w:tbl>
@@ -7686,7 +7862,7 @@
         <w:t xml:space="preserve"> </w:t>
       </w:r>
       <w:r>
-        <w:t xml:space="preserve">The full model summary is available in Appendix X.</w:t>
+        <w:t xml:space="preserve">The full model summary is available in Appendices 1 and 2.</w:t>
       </w:r>
       <w:r>
         <w:t xml:space="preserve"> </w:t>
@@ -8190,7 +8366,7 @@
         <w:t xml:space="preserve"> </w:t>
       </w:r>
       <w:r>
-        <w:t xml:space="preserve">Table X provides estimates ±SE for all groups in all conditions.</w:t>
+        <w:t xml:space="preserve">Table 1 provides estimates ±SE for all groups in all conditions.</w:t>
       </w:r>
       <w:r>
         <w:t xml:space="preserve"> </w:t>
@@ -8516,7 +8692,7 @@
         <w:t xml:space="preserve"> </w:t>
       </w:r>
       <w:r>
-        <w:t xml:space="preserve">target fixations at the target syllable offset (see Table XXX).</w:t>
+        <w:t xml:space="preserve">target fixations at the target syllable offset (see Table 1).</w:t>
       </w:r>
       <w:r>
         <w:t xml:space="preserve"> </w:t>
@@ -8588,7 +8764,7 @@
         <w:t xml:space="preserve"> </w:t>
       </w:r>
       <w:r>
-        <w:t xml:space="preserve">Pairwise comparisons (see Appendix XXX) showed that the learner groups also</w:t>
+        <w:t xml:space="preserve">Pairwise comparisons (see Appendix 3) showed that the learner groups also</w:t>
       </w:r>
       <w:r>
         <w:t xml:space="preserve"> </w:t>
@@ -8730,6 +8906,173 @@
       </w:r>
       <w:r>
         <w:t xml:space="preserve">suggesting IN fixate on targets later but at a faster rate.</w:t>
+      </w:r>
+    </w:p>
+    <w:p>
+      <w:pPr>
+        <w:pStyle w:val="Textkrper"/>
+      </w:pPr>
+      <w:r>
+        <w:t xml:space="preserve">There was no effect of age on the intercept (</w:t>
+      </w:r>
+      <w:r>
+        <w:rPr>
+          <w:i/>
+        </w:rPr>
+        <w:t xml:space="preserve">χ</w:t>
+      </w:r>
+      <w:r>
+        <w:rPr>
+          <w:vertAlign w:val="superscript"/>
+        </w:rPr>
+        <w:t xml:space="preserve">2</w:t>
+      </w:r>
+      <w:r>
+        <w:t xml:space="preserve">(1) = 0.13,</w:t>
+      </w:r>
+      <w:r>
+        <w:t xml:space="preserve"> </w:t>
+      </w:r>
+      <w:r>
+        <w:rPr>
+          <w:i/>
+        </w:rPr>
+        <w:t xml:space="preserve">p</w:t>
+      </w:r>
+      <w:r>
+        <w:t xml:space="preserve"> = .721), nor on any of the orthogonal polynomial time terms</w:t>
+      </w:r>
+      <w:r>
+        <w:t xml:space="preserve"> </w:t>
+      </w:r>
+      <w:r>
+        <w:t xml:space="preserve">(Time</w:t>
+      </w:r>
+      <w:r>
+        <w:rPr>
+          <w:vertAlign w:val="superscript"/>
+        </w:rPr>
+        <w:t xml:space="preserve">1</w:t>
+      </w:r>
+      <w:r>
+        <w:t xml:space="preserve"> </w:t>
+      </w:r>
+      <w:r>
+        <w:t xml:space="preserve">× Age:</w:t>
+      </w:r>
+      <w:r>
+        <w:t xml:space="preserve"> </w:t>
+      </w:r>
+      <w:r>
+        <w:rPr>
+          <w:i/>
+        </w:rPr>
+        <w:t xml:space="preserve">χ</w:t>
+      </w:r>
+      <w:r>
+        <w:rPr>
+          <w:vertAlign w:val="superscript"/>
+        </w:rPr>
+        <w:t xml:space="preserve">2</w:t>
+      </w:r>
+      <w:r>
+        <w:t xml:space="preserve">(1) = 0.21,</w:t>
+      </w:r>
+      <w:r>
+        <w:t xml:space="preserve"> </w:t>
+      </w:r>
+      <w:r>
+        <w:rPr>
+          <w:i/>
+        </w:rPr>
+        <w:t xml:space="preserve">p</w:t>
+      </w:r>
+      <w:r>
+        <w:t xml:space="preserve"> = .648; Time</w:t>
+      </w:r>
+      <w:r>
+        <w:rPr>
+          <w:vertAlign w:val="superscript"/>
+        </w:rPr>
+        <w:t xml:space="preserve">2</w:t>
+      </w:r>
+      <w:r>
+        <w:t xml:space="preserve"> </w:t>
+      </w:r>
+      <w:r>
+        <w:t xml:space="preserve">× Age:</w:t>
+      </w:r>
+      <w:r>
+        <w:t xml:space="preserve"> </w:t>
+      </w:r>
+      <w:r>
+        <w:rPr>
+          <w:i/>
+        </w:rPr>
+        <w:t xml:space="preserve">χ</w:t>
+      </w:r>
+      <w:r>
+        <w:rPr>
+          <w:vertAlign w:val="superscript"/>
+        </w:rPr>
+        <w:t xml:space="preserve">2</w:t>
+      </w:r>
+      <w:r>
+        <w:t xml:space="preserve">(1) = 1.4,</w:t>
+      </w:r>
+      <w:r>
+        <w:t xml:space="preserve"> </w:t>
+      </w:r>
+      <w:r>
+        <w:rPr>
+          <w:i/>
+        </w:rPr>
+        <w:t xml:space="preserve">p</w:t>
+      </w:r>
+      <w:r>
+        <w:t xml:space="preserve"> = .23; Time</w:t>
+      </w:r>
+      <w:r>
+        <w:rPr>
+          <w:vertAlign w:val="superscript"/>
+        </w:rPr>
+        <w:t xml:space="preserve">3</w:t>
+      </w:r>
+      <w:r>
+        <w:t xml:space="preserve"> </w:t>
+      </w:r>
+      <w:r>
+        <w:t xml:space="preserve">× Age:</w:t>
+      </w:r>
+      <w:r>
+        <w:t xml:space="preserve"> </w:t>
+      </w:r>
+      <w:r>
+        <w:rPr>
+          <w:i/>
+        </w:rPr>
+        <w:t xml:space="preserve">χ</w:t>
+      </w:r>
+      <w:r>
+        <w:rPr>
+          <w:vertAlign w:val="superscript"/>
+        </w:rPr>
+        <w:t xml:space="preserve">2</w:t>
+      </w:r>
+      <w:r>
+        <w:t xml:space="preserve">(1) = 0.24,</w:t>
+      </w:r>
+      <w:r>
+        <w:t xml:space="preserve"> </w:t>
+      </w:r>
+      <w:r>
+        <w:rPr>
+          <w:i/>
+        </w:rPr>
+        <w:t xml:space="preserve">p</w:t>
+      </w:r>
+      <w:r>
+        <w:t xml:space="preserve"> = .621)</w:t>
       </w:r>
     </w:p>
     <w:sectPr>

</xml_diff>

<commit_message>
finish edits to results
</commit_message>
<xml_diff>
--- a/reports/stress/blc/blc_stats.docx
+++ b/reports/stress/blc/blc_stats.docx
@@ -54,7 +54,7 @@
       <w:pPr>
         <w:pStyle w:val="berschrift1"/>
       </w:pPr>
-      <w:bookmarkStart w:id="20" w:name="blc-article-stress-natives-late-advanced-learners-and-interpreters"/>
+      <w:bookmarkStart w:id="20" w:name="Xb8742581bc7b959d0cee8779aed71eb4be60c91"/>
       <w:r>
         <w:t xml:space="preserve">BLC article (stress, natives, late advanced learners and interpreters)</w:t>
       </w:r>
@@ -87,7 +87,7 @@
         <w:t xml:space="preserve"> </w:t>
       </w:r>
       <w:r>
-        <w:t xml:space="preserve">Last updated on 2019-06-05.</w:t>
+        <w:t xml:space="preserve">Last updated on 2019-06-06.</w:t>
       </w:r>
       <w:r>
         <w:t xml:space="preserve"> </w:t>
@@ -457,7 +457,7 @@
           <wp:inline>
             <wp:extent cx="5969000" cy="4774526"/>
             <wp:effectExtent b="0" l="0" r="0" t="0"/>
-            <wp:docPr descr="Figure 1: Growth curve estimates of target fixations as a function of lexical stress and syllable structure for each group during the analysis window. Symbols and lines represent model estimates, and the transparent ribbons represents ±SE. Empirical logit values on y-axis correspond to proportions of 0.12 0.50 0.88 0.98. The horizontal dotted line represents the 50% probability of fixating on the target. The vertical dotted line indicates 200 ms after the offset of the target syllable." title="" id="1" name="Picture"/>
+            <wp:docPr descr="Figure 1: Growth curve estimates of target fixations as a function of lexical stress and syllable structure for each group during the analysis window. Symbols and lines represent model estimates, and the transparent ribbons represents ±SE. Empirical logit values on y-axis correspond to proportions of 0.12, 0.50, 0.88, and 0.98. The horizontal dotted line represents the 50% probability of fixating on the target. The vertical dotted line indicates 200 ms after the offset of the target syllable." title="" id="1" name="Picture"/>
             <a:graphic>
               <a:graphicData uri="http://schemas.openxmlformats.org/drawingml/2006/picture">
                 <pic:pic>
@@ -500,7 +500,7 @@
         <w:pStyle w:val="ImageCaption"/>
       </w:pPr>
       <w:r>
-        <w:t xml:space="preserve">Figure 1: Growth curve estimates of target fixations as a function of lexical stress and syllable structure for each group during the analysis window. Symbols and lines represent model estimates, and the transparent ribbons represents ±SE. Empirical logit values on y-axis correspond to proportions of 0.12 0.50 0.88 0.98. The horizontal dotted line represents the 50% probability of fixating on the target. The vertical dotted line indicates 200 ms after the offset of the target syllable.</w:t>
+        <w:t xml:space="preserve">Figure 1: Growth curve estimates of target fixations as a function of lexical stress and syllable structure for each group during the analysis window. Symbols and lines represent model estimates, and the transparent ribbons represents ±SE. Empirical logit values on y-axis correspond to proportions of 0.12, 0.50, 0.88, and 0.98. The horizontal dotted line represents the 50% probability of fixating on the target. The vertical dotted line indicates 200 ms after the offset of the target syllable.</w:t>
       </w:r>
     </w:p>
     <w:p>
@@ -512,7 +512,7 @@
           <wp:inline>
             <wp:extent cx="5969000" cy="4774526"/>
             <wp:effectExtent b="0" l="0" r="0" t="0"/>
-            <wp:docPr descr="Figure 2: Growth curve estimates of target fixations as a function of lexical stress and syllable structure for each group during the analysis window. Symbols and lines represent model estimates, and the transparent ribbons represents ±SE. Empirical logit values on y-axis correspond to proportions of 0.12 0.50 0.88 0.98. The horizontal dotted line represents the 50% probability of fixating on the target. The vertical dotted line indicates 200 ms after the offset of the target syllable." title="" id="1" name="Picture"/>
+            <wp:docPr descr="Figure 2: Growth curve estimates of target fixations as a function of lexical stress and syllable structure for each group during the analysis window. Symbols and lines represent model estimates, and the transparent ribbons represents ±SE. Empirical logit values on y-axis correspond to proportions of 0.12, 0.50, 0.88, and 0.98. The horizontal dotted line represents the 50% probability of fixating on the target. The vertical dotted line indicates 200 ms after the offset of the target syllable." title="" id="1" name="Picture"/>
             <a:graphic>
               <a:graphicData uri="http://schemas.openxmlformats.org/drawingml/2006/picture">
                 <pic:pic>
@@ -555,7 +555,7 @@
         <w:pStyle w:val="ImageCaption"/>
       </w:pPr>
       <w:r>
-        <w:t xml:space="preserve">Figure 2: Growth curve estimates of target fixations as a function of lexical stress and syllable structure for each group during the analysis window. Symbols and lines represent model estimates, and the transparent ribbons represents ±SE. Empirical logit values on y-axis correspond to proportions of 0.12 0.50 0.88 0.98. The horizontal dotted line represents the 50% probability of fixating on the target. The vertical dotted line indicates 200 ms after the offset of the target syllable.</w:t>
+        <w:t xml:space="preserve">Figure 2: Growth curve estimates of target fixations as a function of lexical stress and syllable structure for each group during the analysis window. Symbols and lines represent model estimates, and the transparent ribbons represents ±SE. Empirical logit values on y-axis correspond to proportions of 0.12, 0.50, 0.88, and 0.98. The horizontal dotted line represents the 50% probability of fixating on the target. The vertical dotted line indicates 200 ms after the offset of the target syllable.</w:t>
       </w:r>
     </w:p>
     <w:p>
@@ -572,7 +572,7 @@
       <w:pPr>
         <w:pStyle w:val="berschrift2"/>
       </w:pPr>
-      <w:bookmarkStart w:id="28" w:name="model-estimates-at-target-syllable-offset"/>
+      <w:bookmarkStart w:id="28" w:name="X9b2b96a316890a159a0f403610d5494f12cefd4"/>
       <w:r>
         <w:t xml:space="preserve">Model estimates at target syllable offset</w:t>
       </w:r>
@@ -5850,48 +5850,24 @@
           </w:p>
         </w:tc>
         <w:tc>
-          <w:p>
-            <w:pPr>
-              <w:pStyle w:val="Compact"/>
-            </w:pPr>
-          </w:p>
-        </w:tc>
-        <w:tc>
-          <w:p>
-            <w:pPr>
-              <w:pStyle w:val="Compact"/>
-            </w:pPr>
-          </w:p>
-        </w:tc>
-        <w:tc>
-          <w:p>
-            <w:pPr>
-              <w:pStyle w:val="Compact"/>
-            </w:pPr>
-          </w:p>
-        </w:tc>
-        <w:tc>
-          <w:p>
-            <w:pPr>
-              <w:pStyle w:val="Compact"/>
-            </w:pPr>
-          </w:p>
-        </w:tc>
-        <w:tc>
-          <w:p>
-            <w:pPr>
-              <w:pStyle w:val="Compact"/>
-            </w:pPr>
-          </w:p>
+          <w:p/>
+        </w:tc>
+        <w:tc>
+          <w:p/>
+        </w:tc>
+        <w:tc>
+          <w:p/>
+        </w:tc>
+        <w:tc>
+          <w:p/>
+        </w:tc>
+        <w:tc>
+          <w:p/>
         </w:tc>
       </w:tr>
       <w:tr>
         <w:tc>
-          <w:p>
-            <w:pPr>
-              <w:pStyle w:val="Compact"/>
-            </w:pPr>
-          </w:p>
+          <w:p/>
         </w:tc>
         <w:tc>
           <w:p>
@@ -5949,41 +5925,21 @@
           </w:p>
         </w:tc>
         <w:tc>
-          <w:p>
-            <w:pPr>
-              <w:pStyle w:val="Compact"/>
-            </w:pPr>
-          </w:p>
-        </w:tc>
-        <w:tc>
-          <w:p>
-            <w:pPr>
-              <w:pStyle w:val="Compact"/>
-            </w:pPr>
-          </w:p>
-        </w:tc>
-        <w:tc>
-          <w:p>
-            <w:pPr>
-              <w:pStyle w:val="Compact"/>
-            </w:pPr>
-          </w:p>
-        </w:tc>
-        <w:tc>
-          <w:p>
-            <w:pPr>
-              <w:pStyle w:val="Compact"/>
-            </w:pPr>
-          </w:p>
+          <w:p/>
+        </w:tc>
+        <w:tc>
+          <w:p/>
+        </w:tc>
+        <w:tc>
+          <w:p/>
+        </w:tc>
+        <w:tc>
+          <w:p/>
         </w:tc>
       </w:tr>
       <w:tr>
         <w:tc>
-          <w:p>
-            <w:pPr>
-              <w:pStyle w:val="Compact"/>
-            </w:pPr>
-          </w:p>
+          <w:p/>
         </w:tc>
         <w:tc>
           <w:p>
@@ -6052,34 +6008,18 @@
           </w:p>
         </w:tc>
         <w:tc>
-          <w:p>
-            <w:pPr>
-              <w:pStyle w:val="Compact"/>
-            </w:pPr>
-          </w:p>
-        </w:tc>
-        <w:tc>
-          <w:p>
-            <w:pPr>
-              <w:pStyle w:val="Compact"/>
-            </w:pPr>
-          </w:p>
-        </w:tc>
-        <w:tc>
-          <w:p>
-            <w:pPr>
-              <w:pStyle w:val="Compact"/>
-            </w:pPr>
-          </w:p>
+          <w:p/>
+        </w:tc>
+        <w:tc>
+          <w:p/>
+        </w:tc>
+        <w:tc>
+          <w:p/>
         </w:tc>
       </w:tr>
       <w:tr>
         <w:tc>
-          <w:p>
-            <w:pPr>
-              <w:pStyle w:val="Compact"/>
-            </w:pPr>
-          </w:p>
+          <w:p/>
         </w:tc>
         <w:tc>
           <w:p>
@@ -6165,27 +6105,15 @@
           </w:p>
         </w:tc>
         <w:tc>
-          <w:p>
-            <w:pPr>
-              <w:pStyle w:val="Compact"/>
-            </w:pPr>
-          </w:p>
-        </w:tc>
-        <w:tc>
-          <w:p>
-            <w:pPr>
-              <w:pStyle w:val="Compact"/>
-            </w:pPr>
-          </w:p>
+          <w:p/>
+        </w:tc>
+        <w:tc>
+          <w:p/>
         </w:tc>
       </w:tr>
       <w:tr>
         <w:tc>
-          <w:p>
-            <w:pPr>
-              <w:pStyle w:val="Compact"/>
-            </w:pPr>
-          </w:p>
+          <w:p/>
         </w:tc>
         <w:tc>
           <w:p>
@@ -6282,20 +6210,12 @@
           </w:p>
         </w:tc>
         <w:tc>
-          <w:p>
-            <w:pPr>
-              <w:pStyle w:val="Compact"/>
-            </w:pPr>
-          </w:p>
+          <w:p/>
         </w:tc>
       </w:tr>
       <w:tr>
         <w:tc>
-          <w:p>
-            <w:pPr>
-              <w:pStyle w:val="Compact"/>
-            </w:pPr>
-          </w:p>
+          <w:p/>
         </w:tc>
         <w:tc>
           <w:p>
@@ -6460,48 +6380,24 @@
           </w:p>
         </w:tc>
         <w:tc>
-          <w:p>
-            <w:pPr>
-              <w:pStyle w:val="Compact"/>
-            </w:pPr>
-          </w:p>
-        </w:tc>
-        <w:tc>
-          <w:p>
-            <w:pPr>
-              <w:pStyle w:val="Compact"/>
-            </w:pPr>
-          </w:p>
-        </w:tc>
-        <w:tc>
-          <w:p>
-            <w:pPr>
-              <w:pStyle w:val="Compact"/>
-            </w:pPr>
-          </w:p>
-        </w:tc>
-        <w:tc>
-          <w:p>
-            <w:pPr>
-              <w:pStyle w:val="Compact"/>
-            </w:pPr>
-          </w:p>
-        </w:tc>
-        <w:tc>
-          <w:p>
-            <w:pPr>
-              <w:pStyle w:val="Compact"/>
-            </w:pPr>
-          </w:p>
+          <w:p/>
+        </w:tc>
+        <w:tc>
+          <w:p/>
+        </w:tc>
+        <w:tc>
+          <w:p/>
+        </w:tc>
+        <w:tc>
+          <w:p/>
+        </w:tc>
+        <w:tc>
+          <w:p/>
         </w:tc>
       </w:tr>
       <w:tr>
         <w:tc>
-          <w:p>
-            <w:pPr>
-              <w:pStyle w:val="Compact"/>
-            </w:pPr>
-          </w:p>
+          <w:p/>
         </w:tc>
         <w:tc>
           <w:p>
@@ -6554,18 +6450,10 @@
           </w:p>
         </w:tc>
         <w:tc>
-          <w:p>
-            <w:pPr>
-              <w:pStyle w:val="Compact"/>
-            </w:pPr>
-          </w:p>
-        </w:tc>
-        <w:tc>
-          <w:p>
-            <w:pPr>
-              <w:pStyle w:val="Compact"/>
-            </w:pPr>
-          </w:p>
+          <w:p/>
+        </w:tc>
+        <w:tc>
+          <w:p/>
         </w:tc>
         <w:tc>
           <w:p>
@@ -6579,27 +6467,15 @@
           </w:p>
         </w:tc>
         <w:tc>
-          <w:p>
-            <w:pPr>
-              <w:pStyle w:val="Compact"/>
-            </w:pPr>
-          </w:p>
-        </w:tc>
-        <w:tc>
-          <w:p>
-            <w:pPr>
-              <w:pStyle w:val="Compact"/>
-            </w:pPr>
-          </w:p>
+          <w:p/>
+        </w:tc>
+        <w:tc>
+          <w:p/>
         </w:tc>
       </w:tr>
       <w:tr>
         <w:tc>
-          <w:p>
-            <w:pPr>
-              <w:pStyle w:val="Compact"/>
-            </w:pPr>
-          </w:p>
+          <w:p/>
         </w:tc>
         <w:tc>
           <w:p>
@@ -6652,18 +6528,10 @@
           </w:p>
         </w:tc>
         <w:tc>
-          <w:p>
-            <w:pPr>
-              <w:pStyle w:val="Compact"/>
-            </w:pPr>
-          </w:p>
-        </w:tc>
-        <w:tc>
-          <w:p>
-            <w:pPr>
-              <w:pStyle w:val="Compact"/>
-            </w:pPr>
-          </w:p>
+          <w:p/>
+        </w:tc>
+        <w:tc>
+          <w:p/>
         </w:tc>
         <w:tc>
           <w:p>
@@ -6688,20 +6556,12 @@
           </w:p>
         </w:tc>
         <w:tc>
-          <w:p>
-            <w:pPr>
-              <w:pStyle w:val="Compact"/>
-            </w:pPr>
-          </w:p>
+          <w:p/>
         </w:tc>
       </w:tr>
       <w:tr>
         <w:tc>
-          <w:p>
-            <w:pPr>
-              <w:pStyle w:val="Compact"/>
-            </w:pPr>
-          </w:p>
+          <w:p/>
         </w:tc>
         <w:tc>
           <w:p>
@@ -6754,18 +6614,10 @@
           </w:p>
         </w:tc>
         <w:tc>
-          <w:p>
-            <w:pPr>
-              <w:pStyle w:val="Compact"/>
-            </w:pPr>
-          </w:p>
-        </w:tc>
-        <w:tc>
-          <w:p>
-            <w:pPr>
-              <w:pStyle w:val="Compact"/>
-            </w:pPr>
-          </w:p>
+          <w:p/>
+        </w:tc>
+        <w:tc>
+          <w:p/>
         </w:tc>
         <w:tc>
           <w:p>
@@ -6814,11 +6666,7 @@
           </w:p>
         </w:tc>
         <w:tc>
-          <w:p>
-            <w:pPr>
-              <w:pStyle w:val="Compact"/>
-            </w:pPr>
-          </w:p>
+          <w:p/>
         </w:tc>
         <w:tc>
           <w:p>
@@ -6843,46 +6691,22 @@
           </w:p>
         </w:tc>
         <w:tc>
-          <w:p>
-            <w:pPr>
-              <w:pStyle w:val="Compact"/>
-            </w:pPr>
-          </w:p>
-        </w:tc>
-        <w:tc>
-          <w:p>
-            <w:pPr>
-              <w:pStyle w:val="Compact"/>
-            </w:pPr>
-          </w:p>
-        </w:tc>
-        <w:tc>
-          <w:p>
-            <w:pPr>
-              <w:pStyle w:val="Compact"/>
-            </w:pPr>
-          </w:p>
-        </w:tc>
-        <w:tc>
-          <w:p>
-            <w:pPr>
-              <w:pStyle w:val="Compact"/>
-            </w:pPr>
-          </w:p>
-        </w:tc>
-        <w:tc>
-          <w:p>
-            <w:pPr>
-              <w:pStyle w:val="Compact"/>
-            </w:pPr>
-          </w:p>
-        </w:tc>
-        <w:tc>
-          <w:p>
-            <w:pPr>
-              <w:pStyle w:val="Compact"/>
-            </w:pPr>
-          </w:p>
+          <w:p/>
+        </w:tc>
+        <w:tc>
+          <w:p/>
+        </w:tc>
+        <w:tc>
+          <w:p/>
+        </w:tc>
+        <w:tc>
+          <w:p/>
+        </w:tc>
+        <w:tc>
+          <w:p/>
+        </w:tc>
+        <w:tc>
+          <w:p/>
         </w:tc>
       </w:tr>
     </w:tbl>
@@ -7655,13 +7479,25 @@
         <w:pStyle w:val="FirstParagraph"/>
       </w:pPr>
       <w:r>
-        <w:t xml:space="preserve">The time course data from the eye-tracking task were analyzed using growth</w:t>
-      </w:r>
-      <w:r>
-        <w:t xml:space="preserve"> </w:t>
-      </w:r>
-      <w:r>
-        <w:t xml:space="preserve">curve analysis (GCA, Mirman, 2016).</w:t>
+        <w:t xml:space="preserve">The time course data from the eye-tracking task were analyzed using weighted</w:t>
+      </w:r>
+      <w:r>
+        <w:t xml:space="preserve"> </w:t>
+      </w:r>
+      <w:r>
+        <w:t xml:space="preserve">empirical-logit growth curve analysis (GCA, Mirman, 2016).</w:t>
+      </w:r>
+      <w:r>
+        <w:t xml:space="preserve"> </w:t>
+      </w:r>
+      <w:r>
+        <w:t xml:space="preserve">We used GCA to model how the probability of fixating on target items changed</w:t>
+      </w:r>
+      <w:r>
+        <w:t xml:space="preserve"> </w:t>
+      </w:r>
+      <w:r>
+        <w:t xml:space="preserve">over time and under different suprasegmental and segmental conditions.</w:t>
       </w:r>
       <w:r>
         <w:t xml:space="preserve"> </w:t>
@@ -7679,6 +7515,18 @@
         <w:t xml:space="preserve"> </w:t>
       </w:r>
       <w:r>
+        <w:t xml:space="preserve">The empirical logit transformation (Barr, 2008) was applied to the binary</w:t>
+      </w:r>
+      <w:r>
+        <w:t xml:space="preserve"> </w:t>
+      </w:r>
+      <w:r>
+        <w:t xml:space="preserve">responses (fixations to the target or the distractor).</w:t>
+      </w:r>
+      <w:r>
+        <w:t xml:space="preserve"> </w:t>
+      </w:r>
+      <w:r>
         <w:t xml:space="preserve"> </w:t>
       </w:r>
       <w:r>
@@ -7689,6 +7537,18 @@
       </w:r>
       <w:r>
         <w:t xml:space="preserve">to 600 ms after.</w:t>
+      </w:r>
+      <w:r>
+        <w:t xml:space="preserve"> </w:t>
+      </w:r>
+      <w:r>
+        <w:t xml:space="preserve">We chose this window because it captured the portion of the time course in</w:t>
+      </w:r>
+      <w:r>
+        <w:t xml:space="preserve"> </w:t>
+      </w:r>
+      <w:r>
+        <w:t xml:space="preserve">which target fixations began to steadily increase from chance.</w:t>
       </w:r>
       <w:r>
         <w:t xml:space="preserve"> </w:t>
@@ -7856,13 +7716,13 @@
         <w:pStyle w:val="FirstParagraph"/>
       </w:pPr>
       <w:r>
-        <w:t xml:space="preserve">Figure 1 plots the model estimates from the GCA.</w:t>
-      </w:r>
-      <w:r>
-        <w:t xml:space="preserve"> </w:t>
-      </w:r>
-      <w:r>
-        <w:t xml:space="preserve">The full model summary is available in Appendices 1 and 2.</w:t>
+        <w:t xml:space="preserve">Figure 1 plots the model estimates from the GCA and the full model summary is</w:t>
+      </w:r>
+      <w:r>
+        <w:t xml:space="preserve"> </w:t>
+      </w:r>
+      <w:r>
+        <w:t xml:space="preserve">available in Appendices 1 and 2.</w:t>
       </w:r>
       <w:r>
         <w:t xml:space="preserve"> </w:t>
@@ -8056,10 +7916,7 @@
         <w:pStyle w:val="Textkrper"/>
       </w:pPr>
       <w:r>
-        <w:rPr>
-          <w:b/>
-        </w:rPr>
-        <w:t xml:space="preserve">+++ FIGURE 1 here +++</w:t>
+        <w:t xml:space="preserve">&lt;INSERT FIGURE 1 HERE&gt;</w:t>
       </w:r>
     </w:p>
     <w:p>
@@ -8067,7 +7924,7 @@
         <w:pStyle w:val="Textkrper"/>
       </w:pPr>
       <w:r>
-        <w:t xml:space="preserve">The was a main effect of lexical stress on the quadratic time term</w:t>
+        <w:t xml:space="preserve">There was a main effect of lexical stress on the quadratic time term</w:t>
       </w:r>
       <w:r>
         <w:t xml:space="preserve"> </w:t>
@@ -8106,19 +7963,19 @@
         <w:t xml:space="preserve"> </w:t>
       </w:r>
       <w:r>
-        <w:t xml:space="preserve">Averaging over syllable structure, a change from paroxytonic to oxytonic</w:t>
-      </w:r>
-      <w:r>
-        <w:t xml:space="preserve"> </w:t>
-      </w:r>
-      <w:r>
-        <w:t xml:space="preserve">stress decreased the bowing of the trajectory at the center of the time</w:t>
-      </w:r>
-      <w:r>
-        <w:t xml:space="preserve"> </w:t>
-      </w:r>
-      <w:r>
-        <w:t xml:space="preserve">course (</w:t>
+        <w:t xml:space="preserve">Averaging over syllable structure, a change from paroxytonic (e.g. LAva) to</w:t>
+      </w:r>
+      <w:r>
+        <w:t xml:space="preserve"> </w:t>
+      </w:r>
+      <w:r>
+        <w:t xml:space="preserve">oxytonic (e.g. laVÓ) stress decreased the bowing of the trajectory at the</w:t>
+      </w:r>
+      <w:r>
+        <w:t xml:space="preserve"> </w:t>
+      </w:r>
+      <w:r>
+        <w:t xml:space="preserve">center of the time course (</w:t>
       </w:r>
       <w:r>
         <w:t xml:space="preserve">γ</w:t>
@@ -8154,13 +8011,13 @@
         <w:t xml:space="preserve">p</w:t>
       </w:r>
       <w:r>
-        <w:t xml:space="preserve"> = .029) such that M fixated on oxytonic targets earlier</w:t>
-      </w:r>
-      <w:r>
-        <w:t xml:space="preserve"> </w:t>
-      </w:r>
-      <w:r>
-        <w:t xml:space="preserve">than paroxytonic targets.</w:t>
+        <w:t xml:space="preserve"> = .029) indicating that M fixated on</w:t>
+      </w:r>
+      <w:r>
+        <w:t xml:space="preserve"> </w:t>
+      </w:r>
+      <w:r>
+        <w:t xml:space="preserve">oxytonic targets earlier than paroxytonic targets.</w:t>
       </w:r>
       <w:r>
         <w:t xml:space="preserve"> </w:t>
@@ -8199,16 +8056,16 @@
         <w:t xml:space="preserve">p</w:t>
       </w:r>
       <w:r>
-        <w:t xml:space="preserve"> = .037), as well as syllable structure × lexical stress</w:t>
-      </w:r>
-      <w:r>
-        <w:t xml:space="preserve"> </w:t>
-      </w:r>
-      <w:r>
-        <w:t xml:space="preserve">interaction on the linear time term</w:t>
-      </w:r>
-      <w:r>
-        <w:br w:type="textWrapping"/>
+        <w:t xml:space="preserve"> = .037), as well as a syllable structure × lexical</w:t>
+      </w:r>
+      <w:r>
+        <w:t xml:space="preserve"> </w:t>
+      </w:r>
+      <w:r>
+        <w:t xml:space="preserve">stress interaction on the linear time term</w:t>
+      </w:r>
+      <w:r>
+        <w:t xml:space="preserve"> </w:t>
       </w:r>
       <w:r>
         <w:t xml:space="preserve">(</w:t>
@@ -8280,13 +8137,13 @@
         <w:t xml:space="preserve">p</w:t>
       </w:r>
       <w:r>
-        <w:t xml:space="preserve"> = .022) and the bowing of the inflections points</w:t>
-      </w:r>
-      <w:r>
-        <w:t xml:space="preserve"> </w:t>
-      </w:r>
-      <w:r>
-        <w:t xml:space="preserve">of closed, paroxytonic syllables (</w:t>
+        <w:t xml:space="preserve"> = .022) and the bowing of the vertices (i.e.,</w:t>
+      </w:r>
+      <w:r>
+        <w:t xml:space="preserve"> </w:t>
+      </w:r>
+      <w:r>
+        <w:t xml:space="preserve">turning points) of closed, paroxytonic syllables (</w:t>
       </w:r>
       <w:r>
         <w:t xml:space="preserve">γ</w:t>
@@ -8384,31 +8241,31 @@
         <w:t xml:space="preserve"> </w:t>
       </w:r>
       <w:r>
-        <w:t xml:space="preserve">processing.</w:t>
-      </w:r>
-      <w:r>
-        <w:t xml:space="preserve"> </w:t>
-      </w:r>
-      <w:r>
-        <w:t xml:space="preserve">Specifically, defaulting from a paroxytone with a CV penult, one observes</w:t>
-      </w:r>
-      <w:r>
-        <w:t xml:space="preserve"> </w:t>
-      </w:r>
-      <w:r>
-        <w:t xml:space="preserve">earlier target fixations with the addition of a coda and with a shift of</w:t>
-      </w:r>
-      <w:r>
-        <w:t xml:space="preserve"> </w:t>
-      </w:r>
-      <w:r>
-        <w:t xml:space="preserve">stress to the final syllable, suggesting that marked sequences facilitate</w:t>
-      </w:r>
-      <w:r>
-        <w:t xml:space="preserve"> </w:t>
-      </w:r>
-      <w:r>
-        <w:t xml:space="preserve">lexical access in native speakers.</w:t>
+        <w:t xml:space="preserve">prediction.</w:t>
+      </w:r>
+      <w:r>
+        <w:t xml:space="preserve"> </w:t>
+      </w:r>
+      <w:r>
+        <w:t xml:space="preserve">Specifically, defaulting from a paroxytone with a CV penult (e.g. LAva),</w:t>
+      </w:r>
+      <w:r>
+        <w:t xml:space="preserve"> </w:t>
+      </w:r>
+      <w:r>
+        <w:t xml:space="preserve">one observes earlier target fixations with the addition of a coda and with a</w:t>
+      </w:r>
+      <w:r>
+        <w:t xml:space="preserve"> </w:t>
+      </w:r>
+      <w:r>
+        <w:t xml:space="preserve">shift of stress to the final syllable (e.g. firMÓ), suggesting that marked</w:t>
+      </w:r>
+      <w:r>
+        <w:t xml:space="preserve"> </w:t>
+      </w:r>
+      <w:r>
+        <w:t xml:space="preserve">sequences facilitate lexical access in native speakers.</w:t>
       </w:r>
     </w:p>
     <w:p>
@@ -8416,10 +8273,7 @@
         <w:pStyle w:val="Textkrper"/>
       </w:pPr>
       <w:r>
-        <w:rPr>
-          <w:b/>
-        </w:rPr>
-        <w:t xml:space="preserve">+++Table 1 here +++</w:t>
+        <w:t xml:space="preserve">&lt;INSERT TABLE 1 HERE&gt;</w:t>
       </w:r>
     </w:p>
     <w:p>
@@ -8427,7 +8281,7 @@
         <w:pStyle w:val="Textkrper"/>
       </w:pPr>
       <w:r>
-        <w:t xml:space="preserve">With regard to the learners, there was a simple interaction of the quadratic</w:t>
+        <w:t xml:space="preserve">With regard to IN and NIN, there was a simple interaction of the quadratic</w:t>
       </w:r>
       <w:r>
         <w:t xml:space="preserve"> </w:t>
@@ -8481,7 +8335,13 @@
         <w:t xml:space="preserve"> </w:t>
       </w:r>
       <w:r>
-        <w:t xml:space="preserve">syllable, indicating later overall fixations on the target.</w:t>
+        <w:t xml:space="preserve">syllable than M, indicating that, overall, NIN fixated on targets later than</w:t>
+      </w:r>
+      <w:r>
+        <w:t xml:space="preserve"> </w:t>
+      </w:r>
+      <w:r>
+        <w:t xml:space="preserve">M.</w:t>
       </w:r>
       <w:r>
         <w:t xml:space="preserve"> </w:t>
@@ -8541,13 +8401,13 @@
         <w:t xml:space="preserve"> </w:t>
       </w:r>
       <w:r>
-        <w:t xml:space="preserve">This indicates that the NIN fixated on targets later the default condition,</w:t>
-      </w:r>
-      <w:r>
-        <w:t xml:space="preserve"> </w:t>
-      </w:r>
-      <w:r>
-        <w:t xml:space="preserve">but earlier in other conditions.</w:t>
+        <w:t xml:space="preserve">This indicates that NIN fixated on targets later the default condition</w:t>
+      </w:r>
+      <w:r>
+        <w:t xml:space="preserve"> </w:t>
+      </w:r>
+      <w:r>
+        <w:t xml:space="preserve">(i.e., LAva), but earlier in other conditions (i.e., laVÓ, FIRma, firMÓ).</w:t>
       </w:r>
       <w:r>
         <w:t xml:space="preserve"> </w:t>
@@ -8655,7 +8515,7 @@
         <w:t xml:space="preserve"> </w:t>
       </w:r>
       <w:r>
-        <w:t xml:space="preserve">of sharper inflection points for CV oxytone targets.</w:t>
+        <w:t xml:space="preserve">of sharper vertices for CV oxytone targets.</w:t>
       </w:r>
     </w:p>
     <w:p>
@@ -8663,10 +8523,7 @@
         <w:pStyle w:val="Textkrper"/>
       </w:pPr>
       <w:r>
-        <w:rPr>
-          <w:b/>
-        </w:rPr>
-        <w:t xml:space="preserve">+++Figure 2 here+++</w:t>
+        <w:t xml:space="preserve">&lt;INSERT FIGURE 2 HERE&gt;</w:t>
       </w:r>
     </w:p>
     <w:p>
@@ -8674,13 +8531,13 @@
         <w:pStyle w:val="Textkrper"/>
       </w:pPr>
       <w:r>
-        <w:t xml:space="preserve">Both learner groups showed later target fixations in the default, CV</w:t>
-      </w:r>
-      <w:r>
-        <w:t xml:space="preserve"> </w:t>
-      </w:r>
-      <w:r>
-        <w:t xml:space="preserve">paroxytone condition.</w:t>
+        <w:t xml:space="preserve">To sum up, both learner groups showed later target fixations in the default,</w:t>
+      </w:r>
+      <w:r>
+        <w:t xml:space="preserve"> </w:t>
+      </w:r>
+      <w:r>
+        <w:t xml:space="preserve">CV paroxytone condition (i.e., LAva).</w:t>
       </w:r>
       <w:r>
         <w:t xml:space="preserve"> </w:t>
@@ -8764,13 +8621,13 @@
         <w:t xml:space="preserve"> </w:t>
       </w:r>
       <w:r>
-        <w:t xml:space="preserve">Pairwise comparisons (see Appendix 3) showed that the learner groups also</w:t>
-      </w:r>
-      <w:r>
-        <w:t xml:space="preserve"> </w:t>
-      </w:r>
-      <w:r>
-        <w:t xml:space="preserve">differed from each other.</w:t>
+        <w:t xml:space="preserve">Importantly, pairwise comparisons (see Appendix 3) showed that the learner</w:t>
+      </w:r>
+      <w:r>
+        <w:t xml:space="preserve"> </w:t>
+      </w:r>
+      <w:r>
+        <w:t xml:space="preserve">groups also differed from each other.</w:t>
       </w:r>
       <w:r>
         <w:t xml:space="preserve"> </w:t>
@@ -8869,210 +8726,49 @@
         <w:t xml:space="preserve"> </w:t>
       </w:r>
       <w:r>
-        <w:t xml:space="preserve">Upon inspecting Figure 2 one can observe that the learners have nearly</w:t>
-      </w:r>
-      <w:r>
-        <w:t xml:space="preserve"> </w:t>
-      </w:r>
-      <w:r>
-        <w:t xml:space="preserve">identical trajectories for CV paroxytones.</w:t>
-      </w:r>
-      <w:r>
-        <w:t xml:space="preserve"> </w:t>
-      </w:r>
-      <w:r>
-        <w:t xml:space="preserve">In all other conditions IN have steeper slopes with more bowed inflection</w:t>
-      </w:r>
-      <w:r>
-        <w:t xml:space="preserve"> </w:t>
-      </w:r>
-      <w:r>
-        <w:t xml:space="preserve">points, indicating later target fixations with regard to the NIN.</w:t>
-      </w:r>
-      <w:r>
-        <w:t xml:space="preserve"> </w:t>
-      </w:r>
-      <w:r>
-        <w:t xml:space="preserve">That said, in all conditions the IN group fixate on targets in equal proportion</w:t>
-      </w:r>
-      <w:r>
-        <w:t xml:space="preserve"> </w:t>
-      </w:r>
-      <w:r>
-        <w:t xml:space="preserve">to NIN at the offset of the target syllable (the dotted vertical lines),</w:t>
-      </w:r>
-      <w:r>
-        <w:t xml:space="preserve"> </w:t>
-      </w:r>
-      <w:r>
-        <w:t xml:space="preserve">suggesting IN fixate on targets later but at a faster rate.</w:t>
-      </w:r>
-    </w:p>
-    <w:p>
-      <w:pPr>
-        <w:pStyle w:val="Textkrper"/>
-      </w:pPr>
-      <w:r>
-        <w:t xml:space="preserve">There was no effect of age on the intercept (</w:t>
+        <w:t xml:space="preserve">Figure 2 shows that the learners have nearly identical trajectories for CV</w:t>
+      </w:r>
+      <w:r>
+        <w:t xml:space="preserve"> </w:t>
+      </w:r>
+      <w:r>
+        <w:t xml:space="preserve">paroxytones.</w:t>
+      </w:r>
+      <w:r>
+        <w:t xml:space="preserve"> </w:t>
+      </w:r>
+      <w:r>
+        <w:t xml:space="preserve">In all other conditions IN have steeper slopes with more bowed vertices,</w:t>
+      </w:r>
+      <w:r>
+        <w:t xml:space="preserve"> </w:t>
+      </w:r>
+      <w:r>
+        <w:t xml:space="preserve">indicating later target fixations with regard to NIN.</w:t>
+      </w:r>
+      <w:r>
+        <w:t xml:space="preserve"> </w:t>
+      </w:r>
+      <w:r>
+        <w:t xml:space="preserve">That said, in all conditions the IN group fixated on targets in equal</w:t>
+      </w:r>
+      <w:r>
+        <w:t xml:space="preserve"> </w:t>
+      </w:r>
+      <w:r>
+        <w:t xml:space="preserve">proportion to NIN at the offset of the target syllable (the dotted vertical</w:t>
+      </w:r>
+      <w:r>
+        <w:t xml:space="preserve"> </w:t>
+      </w:r>
+      <w:r>
+        <w:t xml:space="preserve">lines), suggesting IN fixate on targets later but at a faster rate.</w:t>
       </w:r>
       <w:r>
         <w:rPr>
-          <w:i/>
+          <w:rStyle w:val="Funotenzeichen"/>
         </w:rPr>
-        <w:t xml:space="preserve">χ</w:t>
-      </w:r>
-      <w:r>
-        <w:rPr>
-          <w:vertAlign w:val="superscript"/>
-        </w:rPr>
-        <w:t xml:space="preserve">2</w:t>
-      </w:r>
-      <w:r>
-        <w:t xml:space="preserve">(1) = 0.13,</w:t>
-      </w:r>
-      <w:r>
-        <w:t xml:space="preserve"> </w:t>
-      </w:r>
-      <w:r>
-        <w:rPr>
-          <w:i/>
-        </w:rPr>
-        <w:t xml:space="preserve">p</w:t>
-      </w:r>
-      <w:r>
-        <w:t xml:space="preserve"> = .721), nor on any of the orthogonal polynomial time terms</w:t>
-      </w:r>
-      <w:r>
-        <w:t xml:space="preserve"> </w:t>
-      </w:r>
-      <w:r>
-        <w:t xml:space="preserve">(Time</w:t>
-      </w:r>
-      <w:r>
-        <w:rPr>
-          <w:vertAlign w:val="superscript"/>
-        </w:rPr>
-        <w:t xml:space="preserve">1</w:t>
-      </w:r>
-      <w:r>
-        <w:t xml:space="preserve"> </w:t>
-      </w:r>
-      <w:r>
-        <w:t xml:space="preserve">× Age:</w:t>
-      </w:r>
-      <w:r>
-        <w:t xml:space="preserve"> </w:t>
-      </w:r>
-      <w:r>
-        <w:rPr>
-          <w:i/>
-        </w:rPr>
-        <w:t xml:space="preserve">χ</w:t>
-      </w:r>
-      <w:r>
-        <w:rPr>
-          <w:vertAlign w:val="superscript"/>
-        </w:rPr>
-        <w:t xml:space="preserve">2</w:t>
-      </w:r>
-      <w:r>
-        <w:t xml:space="preserve">(1) = 0.21,</w:t>
-      </w:r>
-      <w:r>
-        <w:t xml:space="preserve"> </w:t>
-      </w:r>
-      <w:r>
-        <w:rPr>
-          <w:i/>
-        </w:rPr>
-        <w:t xml:space="preserve">p</w:t>
-      </w:r>
-      <w:r>
-        <w:t xml:space="preserve"> = .648; Time</w:t>
-      </w:r>
-      <w:r>
-        <w:rPr>
-          <w:vertAlign w:val="superscript"/>
-        </w:rPr>
-        <w:t xml:space="preserve">2</w:t>
-      </w:r>
-      <w:r>
-        <w:t xml:space="preserve"> </w:t>
-      </w:r>
-      <w:r>
-        <w:t xml:space="preserve">× Age:</w:t>
-      </w:r>
-      <w:r>
-        <w:t xml:space="preserve"> </w:t>
-      </w:r>
-      <w:r>
-        <w:rPr>
-          <w:i/>
-        </w:rPr>
-        <w:t xml:space="preserve">χ</w:t>
-      </w:r>
-      <w:r>
-        <w:rPr>
-          <w:vertAlign w:val="superscript"/>
-        </w:rPr>
-        <w:t xml:space="preserve">2</w:t>
-      </w:r>
-      <w:r>
-        <w:t xml:space="preserve">(1) = 1.4,</w:t>
-      </w:r>
-      <w:r>
-        <w:t xml:space="preserve"> </w:t>
-      </w:r>
-      <w:r>
-        <w:rPr>
-          <w:i/>
-        </w:rPr>
-        <w:t xml:space="preserve">p</w:t>
-      </w:r>
-      <w:r>
-        <w:t xml:space="preserve"> = .23; Time</w:t>
-      </w:r>
-      <w:r>
-        <w:rPr>
-          <w:vertAlign w:val="superscript"/>
-        </w:rPr>
-        <w:t xml:space="preserve">3</w:t>
-      </w:r>
-      <w:r>
-        <w:t xml:space="preserve"> </w:t>
-      </w:r>
-      <w:r>
-        <w:t xml:space="preserve">× Age:</w:t>
-      </w:r>
-      <w:r>
-        <w:t xml:space="preserve"> </w:t>
-      </w:r>
-      <w:r>
-        <w:rPr>
-          <w:i/>
-        </w:rPr>
-        <w:t xml:space="preserve">χ</w:t>
-      </w:r>
-      <w:r>
-        <w:rPr>
-          <w:vertAlign w:val="superscript"/>
-        </w:rPr>
-        <w:t xml:space="preserve">2</w:t>
-      </w:r>
-      <w:r>
-        <w:t xml:space="preserve">(1) = 0.24,</w:t>
-      </w:r>
-      <w:r>
-        <w:t xml:space="preserve"> </w:t>
-      </w:r>
-      <w:r>
-        <w:rPr>
-          <w:i/>
-        </w:rPr>
-        <w:t xml:space="preserve">p</w:t>
-      </w:r>
-      <w:r>
-        <w:t xml:space="preserve"> = .621)</w:t>
+        <w:footnoteReference w:id="34"/>
       </w:r>
     </w:p>
     <w:sectPr>
@@ -9101,6 +8797,250 @@
     <w:p>
       <w:r>
         <w:separator/>
+      </w:r>
+    </w:p>
+  </w:footnote>
+  <w:footnote w:id="34">
+    <w:p>
+      <w:pPr>
+        <w:pStyle w:val="Funotentext"/>
+      </w:pPr>
+      <w:r>
+        <w:rPr>
+          <w:rStyle w:val="Funotenzeichen"/>
+        </w:rPr>
+        <w:footnoteRef/>
+      </w:r>
+      <w:r>
+        <w:t xml:space="preserve"> </w:t>
+      </w:r>
+      <w:r>
+        <w:t xml:space="preserve">The range</w:t>
+      </w:r>
+      <w:r>
+        <w:t xml:space="preserve"> </w:t>
+      </w:r>
+      <w:r>
+        <w:t xml:space="preserve">of participant ages was wider for IN (see Table 1).</w:t>
+      </w:r>
+      <w:r>
+        <w:t xml:space="preserve"> </w:t>
+      </w:r>
+      <w:r>
+        <w:t xml:space="preserve">Specifically, the three groups were comparable regarding minimum age, but the</w:t>
+      </w:r>
+      <w:r>
+        <w:t xml:space="preserve"> </w:t>
+      </w:r>
+      <w:r>
+        <w:t xml:space="preserve">max age (76) exceeded that of the other groups.</w:t>
+      </w:r>
+      <w:r>
+        <w:t xml:space="preserve"> </w:t>
+      </w:r>
+      <w:r>
+        <w:t xml:space="preserve">To address this possible confound we fit an additional model to the IN data</w:t>
+      </w:r>
+      <w:r>
+        <w:t xml:space="preserve"> </w:t>
+      </w:r>
+      <w:r>
+        <w:t xml:space="preserve">including age as a continuous predictor.</w:t>
+      </w:r>
+      <w:r>
+        <w:t xml:space="preserve"> </w:t>
+      </w:r>
+      <w:r>
+        <w:t xml:space="preserve">There was no effect of age on the intercept</w:t>
+      </w:r>
+      <w:r>
+        <w:t xml:space="preserve"> </w:t>
+      </w:r>
+      <w:r>
+        <w:t xml:space="preserve">(</w:t>
+      </w:r>
+      <w:r>
+        <w:rPr>
+          <w:i/>
+        </w:rPr>
+        <w:t xml:space="preserve">χ</w:t>
+      </w:r>
+      <w:r>
+        <w:rPr>
+          <w:vertAlign w:val="superscript"/>
+        </w:rPr>
+        <w:t xml:space="preserve">2</w:t>
+      </w:r>
+      <w:r>
+        <w:t xml:space="preserve">(1) = 0.13,</w:t>
+      </w:r>
+      <w:r>
+        <w:t xml:space="preserve"> </w:t>
+      </w:r>
+      <w:r>
+        <w:rPr>
+          <w:i/>
+        </w:rPr>
+        <w:t xml:space="preserve">p</w:t>
+      </w:r>
+      <w:r>
+        <w:t xml:space="preserve"> = .721), nor on any of the</w:t>
+      </w:r>
+      <w:r>
+        <w:t xml:space="preserve"> </w:t>
+      </w:r>
+      <w:r>
+        <w:t xml:space="preserve">orthogonal polynomial time terms (Time</w:t>
+      </w:r>
+      <w:r>
+        <w:rPr>
+          <w:vertAlign w:val="superscript"/>
+        </w:rPr>
+        <w:t xml:space="preserve">1</w:t>
+      </w:r>
+      <w:r>
+        <w:t xml:space="preserve"> </w:t>
+      </w:r>
+      <w:r>
+        <w:t xml:space="preserve">× Age:</w:t>
+      </w:r>
+      <w:r>
+        <w:t xml:space="preserve"> </w:t>
+      </w:r>
+      <w:r>
+        <w:rPr>
+          <w:i/>
+        </w:rPr>
+        <w:t xml:space="preserve">χ</w:t>
+      </w:r>
+      <w:r>
+        <w:rPr>
+          <w:vertAlign w:val="superscript"/>
+        </w:rPr>
+        <w:t xml:space="preserve">2</w:t>
+      </w:r>
+      <w:r>
+        <w:t xml:space="preserve">(1) = 0.21,</w:t>
+      </w:r>
+      <w:r>
+        <w:t xml:space="preserve"> </w:t>
+      </w:r>
+      <w:r>
+        <w:rPr>
+          <w:i/>
+        </w:rPr>
+        <w:t xml:space="preserve">p</w:t>
+      </w:r>
+      <w:r>
+        <w:t xml:space="preserve"> = .648; Time</w:t>
+      </w:r>
+      <w:r>
+        <w:rPr>
+          <w:vertAlign w:val="superscript"/>
+        </w:rPr>
+        <w:t xml:space="preserve">2</w:t>
+      </w:r>
+      <w:r>
+        <w:t xml:space="preserve"> </w:t>
+      </w:r>
+      <w:r>
+        <w:t xml:space="preserve">× Age:</w:t>
+      </w:r>
+      <w:r>
+        <w:t xml:space="preserve"> </w:t>
+      </w:r>
+      <w:r>
+        <w:rPr>
+          <w:i/>
+        </w:rPr>
+        <w:t xml:space="preserve">χ</w:t>
+      </w:r>
+      <w:r>
+        <w:rPr>
+          <w:vertAlign w:val="superscript"/>
+        </w:rPr>
+        <w:t xml:space="preserve">2</w:t>
+      </w:r>
+      <w:r>
+        <w:t xml:space="preserve">(1) = 1.4,</w:t>
+      </w:r>
+      <w:r>
+        <w:t xml:space="preserve"> </w:t>
+      </w:r>
+      <w:r>
+        <w:rPr>
+          <w:i/>
+        </w:rPr>
+        <w:t xml:space="preserve">p</w:t>
+      </w:r>
+      <w:r>
+        <w:t xml:space="preserve"> = .23; Time</w:t>
+      </w:r>
+      <w:r>
+        <w:rPr>
+          <w:vertAlign w:val="superscript"/>
+        </w:rPr>
+        <w:t xml:space="preserve">3</w:t>
+      </w:r>
+      <w:r>
+        <w:t xml:space="preserve"> </w:t>
+      </w:r>
+      <w:r>
+        <w:t xml:space="preserve">× Age:</w:t>
+      </w:r>
+      <w:r>
+        <w:t xml:space="preserve"> </w:t>
+      </w:r>
+      <w:r>
+        <w:rPr>
+          <w:i/>
+        </w:rPr>
+        <w:t xml:space="preserve">χ</w:t>
+      </w:r>
+      <w:r>
+        <w:rPr>
+          <w:vertAlign w:val="superscript"/>
+        </w:rPr>
+        <w:t xml:space="preserve">2</w:t>
+      </w:r>
+      <w:r>
+        <w:t xml:space="preserve">(1) = 0.24,</w:t>
+      </w:r>
+      <w:r>
+        <w:t xml:space="preserve"> </w:t>
+      </w:r>
+      <w:r>
+        <w:rPr>
+          <w:i/>
+        </w:rPr>
+        <w:t xml:space="preserve">p</w:t>
+      </w:r>
+      <w:r>
+        <w:t xml:space="preserve"> = .621).</w:t>
+      </w:r>
+      <w:r>
+        <w:t xml:space="preserve"> </w:t>
+      </w:r>
+      <w:r>
+        <w:t xml:space="preserve">Thus, we found no evidence suggesting that the probability of fixating on</w:t>
+      </w:r>
+      <w:r>
+        <w:t xml:space="preserve"> </w:t>
+      </w:r>
+      <w:r>
+        <w:t xml:space="preserve">targets was modulated by age in the IN group, and, to the extent possible, we</w:t>
+      </w:r>
+      <w:r>
+        <w:t xml:space="preserve"> </w:t>
+      </w:r>
+      <w:r>
+        <w:t xml:space="preserve">discard the possibility that variations in the time courses of IN and NIN can</w:t>
+      </w:r>
+      <w:r>
+        <w:t xml:space="preserve"> </w:t>
+      </w:r>
+      <w:r>
+        <w:t xml:space="preserve">be explained by age-related processing differences.</w:t>
       </w:r>
     </w:p>
   </w:footnote>

</xml_diff>

<commit_message>
add interpretations to cubic effects on M and IN groups
</commit_message>
<xml_diff>
--- a/reports/stress/blc/blc_stats.docx
+++ b/reports/stress/blc/blc_stats.docx
@@ -8181,6 +8181,42 @@
       <w:r>
         <w:t xml:space="preserve"> = .024).</w:t>
       </w:r>
+      <w:r>
+        <w:t xml:space="preserve"> </w:t>
+      </w:r>
+      <w:r>
+        <w:t xml:space="preserve">This indicates that M fixated on the paroxytone targets slightly later in the</w:t>
+      </w:r>
+      <w:r>
+        <w:t xml:space="preserve"> </w:t>
+      </w:r>
+      <w:r>
+        <w:t xml:space="preserve">time course, whereas they fixated on oxytone targets earlier, but at a slower,</w:t>
+      </w:r>
+      <w:r>
+        <w:t xml:space="preserve"> </w:t>
+      </w:r>
+      <w:r>
+        <w:t xml:space="preserve">more steady rate.</w:t>
+      </w:r>
+      <w:r>
+        <w:t xml:space="preserve"> </w:t>
+      </w:r>
+      <w:r>
+        <w:t xml:space="preserve">The presence of the coda increased the rate of target fixation on paroxytone</w:t>
+      </w:r>
+      <w:r>
+        <w:t xml:space="preserve"> </w:t>
+      </w:r>
+      <w:r>
+        <w:t xml:space="preserve">items, but had little effect on oxytone items (see the upper panels of Figure</w:t>
+      </w:r>
+      <w:r>
+        <w:t xml:space="preserve"> </w:t>
+      </w:r>
+      <w:r>
+        <w:t xml:space="preserve">1).</w:t>
+      </w:r>
     </w:p>
     <w:p>
       <w:pPr>
@@ -8395,7 +8431,7 @@
         <w:t xml:space="preserve"> </w:t>
       </w:r>
       <w:r>
-        <w:t xml:space="preserve">steeper slope than M in CV syllables of paroxtone words.</w:t>
+        <w:t xml:space="preserve">steeper slope than M in CV syllables of paroxytone words.</w:t>
       </w:r>
       <w:r>
         <w:t xml:space="preserve"> </w:t>
@@ -8516,6 +8552,30 @@
       </w:r>
       <w:r>
         <w:t xml:space="preserve">of sharper vertices for CV oxytone targets.</w:t>
+      </w:r>
+      <w:r>
+        <w:t xml:space="preserve"> </w:t>
+      </w:r>
+      <w:r>
+        <w:t xml:space="preserve">Thus, IN fixated on CV oxytones (i.e., laVÓ) at a faster rate than M, though</w:t>
+      </w:r>
+      <w:r>
+        <w:t xml:space="preserve"> </w:t>
+      </w:r>
+      <w:r>
+        <w:t xml:space="preserve">they did so later in the time course.</w:t>
+      </w:r>
+      <w:r>
+        <w:t xml:space="preserve"> </w:t>
+      </w:r>
+      <w:r>
+        <w:t xml:space="preserve">IN also showed a lower proportion of target fixations than M 200 ms after the</w:t>
+      </w:r>
+      <w:r>
+        <w:t xml:space="preserve"> </w:t>
+      </w:r>
+      <w:r>
+        <w:t xml:space="preserve">target syllable offset (see the upper right panel of Figure 2).</w:t>
       </w:r>
     </w:p>
     <w:p>

</xml_diff>

<commit_message>
fix errors for blc round 3
</commit_message>
<xml_diff>
--- a/reports/stress/blc/blc_stats.docx
+++ b/reports/stress/blc/blc_stats.docx
@@ -87,7 +87,7 @@
         <w:t xml:space="preserve"> </w:t>
       </w:r>
       <w:r>
-        <w:t xml:space="preserve">Last updated on 2019-06-06.</w:t>
+        <w:t xml:space="preserve">Last updated on 2019-08-15.</w:t>
       </w:r>
       <w:r>
         <w:t xml:space="preserve"> </w:t>
@@ -1029,7 +1029,7 @@
                 <w:szCs w:val="22"/>
                 <w:color w:val="111111"/>
               </w:rPr>
-              <w:t xml:space="preserve">Oxytone</w:t>
+              <w:t xml:space="preserve">Paroxytone</w:t>
             </w:r>
           </w:p>
         </w:tc>
@@ -1058,7 +1058,7 @@
                 <w:szCs w:val="22"/>
                 <w:color w:val="111111"/>
               </w:rPr>
-              <w:t xml:space="preserve"/>
+              <w:t xml:space="preserve">CVC</w:t>
             </w:r>
           </w:p>
         </w:tc>
@@ -1087,7 +1087,7 @@
                 <w:szCs w:val="22"/>
                 <w:color w:val="111111"/>
               </w:rPr>
-              <w:t xml:space="preserve">0.839</w:t>
+              <w:t xml:space="preserve">0.842</w:t>
             </w:r>
           </w:p>
         </w:tc>
@@ -1116,7 +1116,7 @@
                 <w:szCs w:val="22"/>
                 <w:color w:val="111111"/>
               </w:rPr>
-              <w:t xml:space="preserve">0.779</w:t>
+              <w:t xml:space="preserve">0.787</w:t>
             </w:r>
           </w:p>
         </w:tc>
@@ -1145,7 +1145,7 @@
                 <w:szCs w:val="22"/>
                 <w:color w:val="111111"/>
               </w:rPr>
-              <w:t xml:space="preserve">0.886</w:t>
+              <w:t xml:space="preserve">0.884</w:t>
             </w:r>
           </w:p>
         </w:tc>
@@ -1209,7 +1209,7 @@
                 <w:szCs w:val="22"/>
                 <w:color w:val="111111"/>
               </w:rPr>
-              <w:t xml:space="preserve">Paroxytone</w:t>
+              <w:t xml:space="preserve">Oxytone</w:t>
             </w:r>
           </w:p>
         </w:tc>
@@ -1238,7 +1238,7 @@
                 <w:szCs w:val="22"/>
                 <w:color w:val="111111"/>
               </w:rPr>
-              <w:t xml:space="preserve">CVC</w:t>
+              <w:t xml:space="preserve">CV</w:t>
             </w:r>
           </w:p>
         </w:tc>
@@ -1267,7 +1267,7 @@
                 <w:szCs w:val="22"/>
                 <w:color w:val="111111"/>
               </w:rPr>
-              <w:t xml:space="preserve">0.842</w:t>
+              <w:t xml:space="preserve">0.839</w:t>
             </w:r>
           </w:p>
         </w:tc>
@@ -1296,7 +1296,7 @@
                 <w:szCs w:val="22"/>
                 <w:color w:val="111111"/>
               </w:rPr>
-              <w:t xml:space="preserve">0.787</w:t>
+              <w:t xml:space="preserve">0.779</w:t>
             </w:r>
           </w:p>
         </w:tc>
@@ -1325,7 +1325,7 @@
                 <w:szCs w:val="22"/>
                 <w:color w:val="111111"/>
               </w:rPr>
-              <w:t xml:space="preserve">0.884</w:t>
+              <w:t xml:space="preserve">0.886</w:t>
             </w:r>
           </w:p>
         </w:tc>
@@ -1418,7 +1418,7 @@
                 <w:szCs w:val="22"/>
                 <w:color w:val="111111"/>
               </w:rPr>
-              <w:t xml:space="preserve"/>
+              <w:t xml:space="preserve">CVC</w:t>
             </w:r>
           </w:p>
         </w:tc>
@@ -1749,7 +1749,7 @@
                 <w:szCs w:val="22"/>
                 <w:color w:val="111111"/>
               </w:rPr>
-              <w:t xml:space="preserve">Oxytone</w:t>
+              <w:t xml:space="preserve">Paroxytone</w:t>
             </w:r>
           </w:p>
         </w:tc>
@@ -1778,7 +1778,7 @@
                 <w:szCs w:val="22"/>
                 <w:color w:val="111111"/>
               </w:rPr>
-              <w:t xml:space="preserve"/>
+              <w:t xml:space="preserve">CVC</w:t>
             </w:r>
           </w:p>
         </w:tc>
@@ -1807,7 +1807,7 @@
                 <w:szCs w:val="22"/>
                 <w:color w:val="111111"/>
               </w:rPr>
-              <w:t xml:space="preserve">0.742</w:t>
+              <w:t xml:space="preserve">0.745</w:t>
             </w:r>
           </w:p>
         </w:tc>
@@ -1836,7 +1836,7 @@
                 <w:szCs w:val="22"/>
                 <w:color w:val="111111"/>
               </w:rPr>
-              <w:t xml:space="preserve">0.661</w:t>
+              <w:t xml:space="preserve">0.672</w:t>
             </w:r>
           </w:p>
         </w:tc>
@@ -1865,7 +1865,7 @@
                 <w:szCs w:val="22"/>
                 <w:color w:val="111111"/>
               </w:rPr>
-              <w:t xml:space="preserve">0.810</w:t>
+              <w:t xml:space="preserve">0.807</w:t>
             </w:r>
           </w:p>
         </w:tc>
@@ -1929,7 +1929,7 @@
                 <w:szCs w:val="22"/>
                 <w:color w:val="111111"/>
               </w:rPr>
-              <w:t xml:space="preserve">Paroxytone</w:t>
+              <w:t xml:space="preserve">Oxytone</w:t>
             </w:r>
           </w:p>
         </w:tc>
@@ -1958,7 +1958,7 @@
                 <w:szCs w:val="22"/>
                 <w:color w:val="111111"/>
               </w:rPr>
-              <w:t xml:space="preserve">CVC</w:t>
+              <w:t xml:space="preserve">CV</w:t>
             </w:r>
           </w:p>
         </w:tc>
@@ -1987,7 +1987,7 @@
                 <w:szCs w:val="22"/>
                 <w:color w:val="111111"/>
               </w:rPr>
-              <w:t xml:space="preserve">0.745</w:t>
+              <w:t xml:space="preserve">0.742</w:t>
             </w:r>
           </w:p>
         </w:tc>
@@ -2016,7 +2016,7 @@
                 <w:szCs w:val="22"/>
                 <w:color w:val="111111"/>
               </w:rPr>
-              <w:t xml:space="preserve">0.672</w:t>
+              <w:t xml:space="preserve">0.661</w:t>
             </w:r>
           </w:p>
         </w:tc>
@@ -2045,7 +2045,7 @@
                 <w:szCs w:val="22"/>
                 <w:color w:val="111111"/>
               </w:rPr>
-              <w:t xml:space="preserve">0.807</w:t>
+              <w:t xml:space="preserve">0.810</w:t>
             </w:r>
           </w:p>
         </w:tc>
@@ -2138,7 +2138,7 @@
                 <w:szCs w:val="22"/>
                 <w:color w:val="111111"/>
               </w:rPr>
-              <w:t xml:space="preserve"/>
+              <w:t xml:space="preserve">CVC</w:t>
             </w:r>
           </w:p>
         </w:tc>
@@ -2469,7 +2469,7 @@
                 <w:szCs w:val="22"/>
                 <w:color w:val="111111"/>
               </w:rPr>
-              <w:t xml:space="preserve">Oxytone</w:t>
+              <w:t xml:space="preserve">Paroxytone</w:t>
             </w:r>
           </w:p>
         </w:tc>
@@ -2498,7 +2498,7 @@
                 <w:szCs w:val="22"/>
                 <w:color w:val="111111"/>
               </w:rPr>
-              <w:t xml:space="preserve"/>
+              <w:t xml:space="preserve">CVC</w:t>
             </w:r>
           </w:p>
         </w:tc>
@@ -2527,7 +2527,7 @@
                 <w:szCs w:val="22"/>
                 <w:color w:val="111111"/>
               </w:rPr>
-              <w:t xml:space="preserve">0.735</w:t>
+              <w:t xml:space="preserve">0.738</w:t>
             </w:r>
           </w:p>
         </w:tc>
@@ -2556,7 +2556,7 @@
                 <w:szCs w:val="22"/>
                 <w:color w:val="111111"/>
               </w:rPr>
-              <w:t xml:space="preserve">0.650</w:t>
+              <w:t xml:space="preserve">0.661</w:t>
             </w:r>
           </w:p>
         </w:tc>
@@ -2585,7 +2585,7 @@
                 <w:szCs w:val="22"/>
                 <w:color w:val="111111"/>
               </w:rPr>
-              <w:t xml:space="preserve">0.805</w:t>
+              <w:t xml:space="preserve">0.802</w:t>
             </w:r>
           </w:p>
         </w:tc>
@@ -2649,7 +2649,7 @@
                 <w:szCs w:val="22"/>
                 <w:color w:val="111111"/>
               </w:rPr>
-              <w:t xml:space="preserve">Paroxytone</w:t>
+              <w:t xml:space="preserve">Oxytone</w:t>
             </w:r>
           </w:p>
         </w:tc>
@@ -2678,7 +2678,7 @@
                 <w:szCs w:val="22"/>
                 <w:color w:val="111111"/>
               </w:rPr>
-              <w:t xml:space="preserve">CVC</w:t>
+              <w:t xml:space="preserve">CV</w:t>
             </w:r>
           </w:p>
         </w:tc>
@@ -2707,7 +2707,7 @@
                 <w:szCs w:val="22"/>
                 <w:color w:val="111111"/>
               </w:rPr>
-              <w:t xml:space="preserve">0.738</w:t>
+              <w:t xml:space="preserve">0.735</w:t>
             </w:r>
           </w:p>
         </w:tc>
@@ -2736,7 +2736,7 @@
                 <w:szCs w:val="22"/>
                 <w:color w:val="111111"/>
               </w:rPr>
-              <w:t xml:space="preserve">0.661</w:t>
+              <w:t xml:space="preserve">0.650</w:t>
             </w:r>
           </w:p>
         </w:tc>
@@ -2765,7 +2765,7 @@
                 <w:szCs w:val="22"/>
                 <w:color w:val="111111"/>
               </w:rPr>
-              <w:t xml:space="preserve">0.802</w:t>
+              <w:t xml:space="preserve">0.805</w:t>
             </w:r>
           </w:p>
         </w:tc>
@@ -2864,7 +2864,7 @@
                 <w:szCs w:val="22"/>
                 <w:color w:val="111111"/>
               </w:rPr>
-              <w:t xml:space="preserve"/>
+              <w:t xml:space="preserve">CVC</w:t>
             </w:r>
           </w:p>
         </w:tc>
@@ -7716,7 +7716,7 @@
         <w:pStyle w:val="FirstParagraph"/>
       </w:pPr>
       <w:r>
-        <w:t xml:space="preserve">Figure 1 plots the model estimates from the GCA and the full model summary is</w:t>
+        <w:t xml:space="preserve">Figure 1 plots the model estimates from the GCA, and the full model summary is</w:t>
       </w:r>
       <w:r>
         <w:t xml:space="preserve"> </w:t>
@@ -8383,13 +8383,13 @@
         <w:t xml:space="preserve"> </w:t>
       </w:r>
       <w:r>
-        <w:t xml:space="preserve">Additionally, there was a lexical stress × syllable structure</w:t>
-      </w:r>
-      <w:r>
-        <w:t xml:space="preserve"> </w:t>
-      </w:r>
-      <w:r>
-        <w:t xml:space="preserve">interaction on the linear slope (</w:t>
+        <w:t xml:space="preserve">Additionally, there was a lexical stress × syllable structure ×</w:t>
+      </w:r>
+      <w:r>
+        <w:t xml:space="preserve"> </w:t>
+      </w:r>
+      <w:r>
+        <w:t xml:space="preserve">group NIN interaction on the linear slope (</w:t>
       </w:r>
       <w:r>
         <w:t xml:space="preserve">γ</w:t>
@@ -8398,10 +8398,10 @@
         <w:rPr>
           <w:vertAlign w:val="subscript"/>
         </w:rPr>
-        <w:t xml:space="preserve">23</w:t>
-      </w:r>
-      <w:r>
-        <w:t xml:space="preserve"> = 1.819; SE = 0.448;</w:t>
+        <w:t xml:space="preserve">16</w:t>
+      </w:r>
+      <w:r>
+        <w:t xml:space="preserve"> = 1.004; SE = 0.271;</w:t>
       </w:r>
       <w:r>
         <w:t xml:space="preserve"> </w:t>
@@ -8413,7 +8413,7 @@
         <w:t xml:space="preserve">t</w:t>
       </w:r>
       <w:r>
-        <w:t xml:space="preserve"> = 4.060;</w:t>
+        <w:t xml:space="preserve"> = 3.708;</w:t>
       </w:r>
       <w:r>
         <w:t xml:space="preserve"> </w:t>
@@ -8425,13 +8425,13 @@
         <w:t xml:space="preserve">p</w:t>
       </w:r>
       <w:r>
-        <w:t xml:space="preserve"> = .001), such that NIN had a</w:t>
-      </w:r>
-      <w:r>
-        <w:t xml:space="preserve"> </w:t>
-      </w:r>
-      <w:r>
-        <w:t xml:space="preserve">steeper slope than M in CV syllables of paroxytone words.</w:t>
+        <w:t xml:space="preserve"> = .001), such that</w:t>
+      </w:r>
+      <w:r>
+        <w:t xml:space="preserve"> </w:t>
+      </w:r>
+      <w:r>
+        <w:t xml:space="preserve">NIN had a steeper slope than M in CV syllables of paroxytone words.</w:t>
       </w:r>
       <w:r>
         <w:t xml:space="preserve"> </w:t>

</xml_diff>